<commit_message>
add Related Works content
</commit_message>
<xml_diff>
--- a/Andy_An_Jodi_Tori_MSDSProjectProposal.docx
+++ b/Andy_An_Jodi_Tori_MSDSProjectProposal.docx
@@ -44,27 +44,19 @@
         <w:framePr w:wrap="notBeside"/>
       </w:pPr>
       <w:r>
-        <w:t xml:space="preserve">Andy Ho, </w:t>
-      </w:r>
-      <w:proofErr w:type="gramStart"/>
-      <w:r>
-        <w:t>An</w:t>
-      </w:r>
-      <w:proofErr w:type="gramEnd"/>
-      <w:r>
-        <w:t xml:space="preserve"> Nguyen, Jodi </w:t>
+        <w:t>Andy Ho, An Nguyen</w:t>
+      </w:r>
+      <w:r>
+        <w:t xml:space="preserve"> and</w:t>
+      </w:r>
+      <w:bookmarkStart w:id="0" w:name="_GoBack"/>
+      <w:bookmarkEnd w:id="0"/>
+      <w:r>
+        <w:t xml:space="preserve"> Jodi </w:t>
       </w:r>
       <w:proofErr w:type="spellStart"/>
       <w:r>
         <w:t>Pafford</w:t>
-      </w:r>
-      <w:proofErr w:type="spellEnd"/>
-      <w:r>
-        <w:t xml:space="preserve">, and Tori </w:t>
-      </w:r>
-      <w:proofErr w:type="spellStart"/>
-      <w:r>
-        <w:t>Wheelis</w:t>
       </w:r>
       <w:proofErr w:type="spellEnd"/>
     </w:p>
@@ -97,9 +89,9 @@
     </w:p>
     <w:p/>
     <w:p>
-      <w:bookmarkStart w:id="0" w:name="PointTmp"/>
+      <w:bookmarkStart w:id="1" w:name="PointTmp"/>
     </w:p>
-    <w:bookmarkEnd w:id="0"/>
+    <w:bookmarkEnd w:id="1"/>
     <w:p>
       <w:pPr>
         <w:pStyle w:val="Heading1"/>
@@ -550,13 +542,20 @@
         <w:t xml:space="preserve"> et al.  is to use </w:t>
       </w:r>
       <w:r>
-        <w:t xml:space="preserve">a pruning algorithm on a smart contract based blockchain, such as Ethereum </w:t>
+        <w:t>a pruning algorithm on a smart contract based blockchain, such as Ethereum</w:t>
+      </w:r>
+      <w:r>
+        <w:t>, and will be describe in the following section</w:t>
+      </w:r>
+      <w:r>
+        <w:t xml:space="preserve"> </w:t>
       </w:r>
       <w:sdt>
         <w:sdtPr>
           <w:id w:val="-996887053"/>
           <w:citation/>
         </w:sdtPr>
+        <w:sdtEndPr/>
         <w:sdtContent>
           <w:r>
             <w:fldChar w:fldCharType="begin"/>
@@ -579,183 +578,7 @@
         </w:sdtContent>
       </w:sdt>
       <w:r>
-        <w:t xml:space="preserve">.  Smart contract based blockchains does not require previous blocks to function, mining and functionality only needs the current block </w:t>
-      </w:r>
-      <w:sdt>
-        <w:sdtPr>
-          <w:id w:val="996773281"/>
-          <w:citation/>
-        </w:sdtPr>
-        <w:sdtContent>
-          <w:r>
-            <w:fldChar w:fldCharType="begin"/>
-          </w:r>
-          <w:r>
-            <w:instrText xml:space="preserve"> CITATION Far19 \l 1033 </w:instrText>
-          </w:r>
-          <w:r>
-            <w:fldChar w:fldCharType="separate"/>
-          </w:r>
-          <w:r>
-            <w:rPr>
-              <w:noProof/>
-            </w:rPr>
-            <w:t>[3]</w:t>
-          </w:r>
-          <w:r>
-            <w:fldChar w:fldCharType="end"/>
-          </w:r>
-        </w:sdtContent>
-      </w:sdt>
-      <w:r>
         <w:t xml:space="preserve">.  </w:t>
-      </w:r>
-      <w:r>
-        <w:t xml:space="preserve">The pruning algorithm is design to be able to delete non-essential data from the current block by use of a already implemented feature of Parity, an Ethereum implementation, and an added function to remove all data about past blocks across nine different databases </w:t>
-      </w:r>
-      <w:sdt>
-        <w:sdtPr>
-          <w:id w:val="1943329473"/>
-          <w:citation/>
-        </w:sdtPr>
-        <w:sdtContent>
-          <w:r>
-            <w:fldChar w:fldCharType="begin"/>
-          </w:r>
-          <w:r>
-            <w:instrText xml:space="preserve"> CITATION Far19 \l 1033 </w:instrText>
-          </w:r>
-          <w:r>
-            <w:fldChar w:fldCharType="separate"/>
-          </w:r>
-          <w:r>
-            <w:rPr>
-              <w:noProof/>
-            </w:rPr>
-            <w:t>[3]</w:t>
-          </w:r>
-          <w:r>
-            <w:fldChar w:fldCharType="end"/>
-          </w:r>
-        </w:sdtContent>
-      </w:sdt>
-      <w:r>
-        <w:t xml:space="preserve">.  This approach can demonstrate deletion of old transactions and implementation of new contracts </w:t>
-      </w:r>
-      <w:sdt>
-        <w:sdtPr>
-          <w:id w:val="1462003867"/>
-          <w:citation/>
-        </w:sdtPr>
-        <w:sdtContent>
-          <w:r>
-            <w:fldChar w:fldCharType="begin"/>
-          </w:r>
-          <w:r>
-            <w:instrText xml:space="preserve"> CITATION Far19 \l 1033 </w:instrText>
-          </w:r>
-          <w:r>
-            <w:fldChar w:fldCharType="separate"/>
-          </w:r>
-          <w:r>
-            <w:rPr>
-              <w:noProof/>
-            </w:rPr>
-            <w:t>[3]</w:t>
-          </w:r>
-          <w:r>
-            <w:fldChar w:fldCharType="end"/>
-          </w:r>
-        </w:sdtContent>
-      </w:sdt>
-      <w:r>
-        <w:t xml:space="preserve">.  Furthermore, users </w:t>
-      </w:r>
-      <w:proofErr w:type="gramStart"/>
-      <w:r>
-        <w:t>are able to</w:t>
-      </w:r>
-      <w:proofErr w:type="gramEnd"/>
-      <w:r>
-        <w:t xml:space="preserve"> call a “self-destruct” function of a contract the result in the complete deletion of the contract </w:t>
-      </w:r>
-      <w:sdt>
-        <w:sdtPr>
-          <w:id w:val="669385085"/>
-          <w:citation/>
-        </w:sdtPr>
-        <w:sdtContent>
-          <w:r>
-            <w:fldChar w:fldCharType="begin"/>
-          </w:r>
-          <w:r>
-            <w:instrText xml:space="preserve"> CITATION Far19 \l 1033 </w:instrText>
-          </w:r>
-          <w:r>
-            <w:fldChar w:fldCharType="separate"/>
-          </w:r>
-          <w:r>
-            <w:rPr>
-              <w:noProof/>
-            </w:rPr>
-            <w:t>[3]</w:t>
-          </w:r>
-          <w:r>
-            <w:fldChar w:fldCharType="end"/>
-          </w:r>
-        </w:sdtContent>
-      </w:sdt>
-      <w:r>
-        <w:t xml:space="preserve">.  </w:t>
-      </w:r>
-      <w:r>
-        <w:t>However</w:t>
-      </w:r>
-      <w:r>
-        <w:t>,</w:t>
-      </w:r>
-      <w:r>
-        <w:t xml:space="preserve"> there are limitations to the approach </w:t>
-      </w:r>
-      <w:r>
-        <w:t xml:space="preserve">proposed above.  No new nodes can be added to an already established network and there </w:t>
-      </w:r>
-      <w:proofErr w:type="gramStart"/>
-      <w:r>
-        <w:t>are</w:t>
-      </w:r>
-      <w:proofErr w:type="gramEnd"/>
-      <w:r>
-        <w:t xml:space="preserve"> no transaction history </w:t>
-      </w:r>
-      <w:sdt>
-        <w:sdtPr>
-          <w:id w:val="-51697802"/>
-          <w:citation/>
-        </w:sdtPr>
-        <w:sdtContent>
-          <w:r>
-            <w:fldChar w:fldCharType="begin"/>
-          </w:r>
-          <w:r>
-            <w:instrText xml:space="preserve"> CITATION Far19 \l 1033 </w:instrText>
-          </w:r>
-          <w:r>
-            <w:fldChar w:fldCharType="separate"/>
-          </w:r>
-          <w:r>
-            <w:rPr>
-              <w:noProof/>
-            </w:rPr>
-            <w:t>[3]</w:t>
-          </w:r>
-          <w:r>
-            <w:fldChar w:fldCharType="end"/>
-          </w:r>
-        </w:sdtContent>
-      </w:sdt>
-      <w:r>
-        <w:t>.</w:t>
       </w:r>
     </w:p>
     <w:p>
@@ -765,13 +588,145 @@
       <w:r>
         <w:tab/>
       </w:r>
-      <w:bookmarkStart w:id="1" w:name="_GoBack"/>
-      <w:bookmarkEnd w:id="1"/>
+      <w:r>
+        <w:t xml:space="preserve">Smart contract based blockchains have the additional attribute of being able to execute code.  All the nodes and blocks together makeup one instance of a virtual machine.  This machine can store all account balances and active codes.  Once deployed smart contracts only has write-access and cannot be updated or changed.  </w:t>
+      </w:r>
+      <w:r>
+        <w:t xml:space="preserve">Smart contract based blockchain is attractive because the virtual machine does not require a transaction history to operate but only the current state of the machine.  The researchers made use of the pruning algorithm in two Ethereum implementations to delete as much state data as possible without breaking the functionality of the blockchain.  Furthermore, the researchers deleted all historical blocks and logs leaving only the current state active.  With these changes it was shown that a five host machines were able to form a network and perform basic transactions.  They were able to show that an account can be changed and then the history of </w:t>
+      </w:r>
+      <w:r>
+        <w:t xml:space="preserve">the exchange deleted.  Contracts were able to be created and then the creation transaction be deleted.  </w:t>
+      </w:r>
+      <w:r>
+        <w:t>Figure 1 is a before and after screenshot of an account balance and creation of a smart contract with their transaction history deleted.</w:t>
+      </w:r>
+      <w:r>
+        <w:t xml:space="preserve">  </w:t>
+      </w:r>
     </w:p>
     <w:p>
       <w:pPr>
+        <w:ind w:left="202"/>
+      </w:pPr>
+      <w:r>
+        <w:tab/>
+      </w:r>
+      <w:r>
+        <w:t xml:space="preserve"> </w:t>
+      </w:r>
+    </w:p>
+    <w:p>
+      <w:pPr>
+        <w:ind w:left="202"/>
+      </w:pPr>
+    </w:p>
+    <w:p>
+      <w:pPr>
         <w:pStyle w:val="Text"/>
+        <w:keepNext/>
         <w:ind w:firstLine="0"/>
+      </w:pPr>
+      <w:r>
+        <w:rPr>
+          <w:noProof/>
+        </w:rPr>
+        <w:lastRenderedPageBreak/>
+        <w:drawing>
+          <wp:inline distT="0" distB="0" distL="0" distR="0" wp14:anchorId="46C1E810" wp14:editId="362BFDFC">
+            <wp:extent cx="3197225" cy="1802765"/>
+            <wp:effectExtent l="0" t="0" r="3175" b="6985"/>
+            <wp:docPr id="2" name="Picture 2"/>
+            <wp:cNvGraphicFramePr>
+              <a:graphicFrameLocks xmlns:a="http://schemas.openxmlformats.org/drawingml/2006/main" noChangeAspect="1"/>
+            </wp:cNvGraphicFramePr>
+            <a:graphic xmlns:a="http://schemas.openxmlformats.org/drawingml/2006/main">
+              <a:graphicData uri="http://schemas.openxmlformats.org/drawingml/2006/picture">
+                <pic:pic xmlns:pic="http://schemas.openxmlformats.org/drawingml/2006/picture">
+                  <pic:nvPicPr>
+                    <pic:cNvPr id="0" name="Picture 2"/>
+                    <pic:cNvPicPr>
+                      <a:picLocks noChangeAspect="1" noChangeArrowheads="1"/>
+                    </pic:cNvPicPr>
+                  </pic:nvPicPr>
+                  <pic:blipFill>
+                    <a:blip r:embed="rId8" cstate="print">
+                      <a:extLst>
+                        <a:ext uri="{28A0092B-C50C-407E-A947-70E740481C1C}">
+                          <a14:useLocalDpi xmlns:a14="http://schemas.microsoft.com/office/drawing/2010/main" val="0"/>
+                        </a:ext>
+                      </a:extLst>
+                    </a:blip>
+                    <a:srcRect/>
+                    <a:stretch>
+                      <a:fillRect/>
+                    </a:stretch>
+                  </pic:blipFill>
+                  <pic:spPr bwMode="auto">
+                    <a:xfrm>
+                      <a:off x="0" y="0"/>
+                      <a:ext cx="3197225" cy="1802765"/>
+                    </a:xfrm>
+                    <a:prstGeom prst="rect">
+                      <a:avLst/>
+                    </a:prstGeom>
+                    <a:noFill/>
+                    <a:ln>
+                      <a:noFill/>
+                    </a:ln>
+                  </pic:spPr>
+                </pic:pic>
+              </a:graphicData>
+            </a:graphic>
+          </wp:inline>
+        </w:drawing>
+      </w:r>
+    </w:p>
+    <w:p>
+      <w:pPr>
+        <w:pStyle w:val="Caption"/>
+        <w:jc w:val="both"/>
+      </w:pPr>
+      <w:r>
+        <w:t xml:space="preserve">Figure </w:t>
+      </w:r>
+      <w:fldSimple w:instr=" SEQ Figure \* ARABIC ">
+        <w:r>
+          <w:rPr>
+            <w:noProof/>
+          </w:rPr>
+          <w:t>1</w:t>
+        </w:r>
+      </w:fldSimple>
+      <w:r>
+        <w:t>. A and B, account with balance and deleted transactions. C and D, creation of contract and deleted transactions.</w:t>
+      </w:r>
+    </w:p>
+    <w:p>
+      <w:pPr>
+        <w:ind w:firstLine="202"/>
+      </w:pPr>
+      <w:r>
+        <w:t xml:space="preserve">There are several limitations to this approach pointed out by the authors.  </w:t>
+      </w:r>
+      <w:r>
+        <w:t>One</w:t>
+      </w:r>
+      <w:r>
+        <w:t xml:space="preserve">, no new nodes </w:t>
+      </w:r>
+      <w:r>
+        <w:t>can</w:t>
+      </w:r>
+      <w:r>
+        <w:t xml:space="preserve"> be added to the network</w:t>
+      </w:r>
+      <w:r>
+        <w:t>.  This is because the information needed to derive the current state of the virtual machine no longer exist.  Two, there is no way to prevent individuals from creating backups of old data before it gets deleted.</w:t>
+      </w:r>
+    </w:p>
+    <w:p>
+      <w:pPr>
+        <w:ind w:firstLine="202"/>
       </w:pPr>
     </w:p>
     <w:p>
@@ -978,7 +933,6 @@
                 <w:sz w:val="16"/>
                 <w:szCs w:val="16"/>
               </w:rPr>
-              <w:lastRenderedPageBreak/>
               <w:t xml:space="preserve">[3] </w:t>
             </w:r>
           </w:p>
@@ -1386,8 +1340,8 @@
       </w:pPr>
     </w:p>
     <w:sectPr>
-      <w:headerReference w:type="default" r:id="rId8"/>
-      <w:footerReference w:type="default" r:id="rId9"/>
+      <w:headerReference w:type="default" r:id="rId9"/>
+      <w:footerReference w:type="default" r:id="rId10"/>
       <w:type w:val="continuous"/>
       <w:pgSz w:w="12240" w:h="15840" w:code="1"/>
       <w:pgMar w:top="1008" w:right="936" w:bottom="1008" w:left="936" w:header="432" w:footer="432" w:gutter="0"/>
@@ -4200,6 +4154,24 @@
       <w:contextualSpacing/>
     </w:pPr>
   </w:style>
+  <w:style w:type="paragraph" w:styleId="Caption">
+    <w:name w:val="caption"/>
+    <w:basedOn w:val="Normal"/>
+    <w:next w:val="Normal"/>
+    <w:unhideWhenUsed/>
+    <w:qFormat/>
+    <w:rsid w:val="00804972"/>
+    <w:pPr>
+      <w:spacing w:after="200"/>
+    </w:pPr>
+    <w:rPr>
+      <w:i/>
+      <w:iCs/>
+      <w:color w:val="1F497D" w:themeColor="text2"/>
+      <w:sz w:val="18"/>
+      <w:szCs w:val="18"/>
+    </w:rPr>
+  </w:style>
 </w:styles>
 </file>
 
@@ -4770,7 +4742,7 @@
 </file>
 
 <file path=customXml/itemProps1.xml><?xml version="1.0" encoding="utf-8"?>
-<ds:datastoreItem xmlns:ds="http://schemas.openxmlformats.org/officeDocument/2006/customXml" ds:itemID="{23092416-9E08-4C96-B269-E4BAD3534DF3}">
+<ds:datastoreItem xmlns:ds="http://schemas.openxmlformats.org/officeDocument/2006/customXml" ds:itemID="{4A1950D3-171C-4225-9A14-8B66F144078C}">
   <ds:schemaRefs>
     <ds:schemaRef ds:uri="http://schemas.openxmlformats.org/officeDocument/2006/bibliography"/>
   </ds:schemaRefs>

</xml_diff>

<commit_message>
added to Related Works section
</commit_message>
<xml_diff>
--- a/Andy_An_Jodi_Tori_MSDSProjectProposal.docx
+++ b/Andy_An_Jodi_Tori_MSDSProjectProposal.docx
@@ -522,6 +522,7 @@
           <w:id w:val="1961071607"/>
           <w:citation/>
         </w:sdtPr>
+        <w:sdtEndPr/>
         <w:sdtContent>
           <w:r>
             <w:fldChar w:fldCharType="begin"/>
@@ -551,6 +552,7 @@
           <w:id w:val="309141180"/>
           <w:citation/>
         </w:sdtPr>
+        <w:sdtEndPr/>
         <w:sdtContent>
           <w:r>
             <w:fldChar w:fldCharType="begin"/>
@@ -689,7 +691,14 @@
           <w:sz w:val="20"/>
           <w:szCs w:val="20"/>
         </w:rPr>
-        <w:t xml:space="preserve"> – Blocks linked to one another</w:t>
+        <w:t xml:space="preserve">. </w:t>
+      </w:r>
+      <w:r>
+        <w:rPr>
+          <w:sz w:val="20"/>
+          <w:szCs w:val="20"/>
+        </w:rPr>
+        <w:t>Blocks linked to one another</w:t>
       </w:r>
     </w:p>
     <w:p>
@@ -738,6 +747,7 @@
           <w:id w:val="323487762"/>
           <w:citation/>
         </w:sdtPr>
+        <w:sdtEndPr/>
         <w:sdtContent>
           <w:r>
             <w:fldChar w:fldCharType="begin"/>
@@ -877,7 +887,14 @@
           <w:sz w:val="20"/>
           <w:szCs w:val="20"/>
         </w:rPr>
-        <w:t xml:space="preserve"> – Flow chart of Bitcoin Transaction</w:t>
+        <w:t xml:space="preserve">. </w:t>
+      </w:r>
+      <w:r>
+        <w:rPr>
+          <w:sz w:val="20"/>
+          <w:szCs w:val="20"/>
+        </w:rPr>
+        <w:t>Flow chart of Bitcoin Transaction</w:t>
       </w:r>
     </w:p>
     <w:p/>
@@ -910,6 +927,7 @@
           <w:id w:val="927698515"/>
           <w:citation/>
         </w:sdtPr>
+        <w:sdtEndPr/>
         <w:sdtContent>
           <w:r>
             <w:fldChar w:fldCharType="begin"/>
@@ -965,6 +983,7 @@
           <w:id w:val="-1848250959"/>
           <w:citation/>
         </w:sdtPr>
+        <w:sdtEndPr/>
         <w:sdtContent>
           <w:r>
             <w:fldChar w:fldCharType="begin"/>
@@ -1084,6 +1103,7 @@
           <w:id w:val="-2057610277"/>
           <w:citation/>
         </w:sdtPr>
+        <w:sdtEndPr/>
         <w:sdtContent>
           <w:r>
             <w:fldChar w:fldCharType="begin"/>
@@ -1113,6 +1133,7 @@
           <w:id w:val="257262612"/>
           <w:citation/>
         </w:sdtPr>
+        <w:sdtEndPr/>
         <w:sdtContent>
           <w:r>
             <w:fldChar w:fldCharType="begin"/>
@@ -1142,6 +1163,7 @@
           <w:id w:val="1153567675"/>
           <w:citation/>
         </w:sdtPr>
+        <w:sdtEndPr/>
         <w:sdtContent>
           <w:r>
             <w:fldChar w:fldCharType="begin"/>
@@ -1156,7 +1178,7 @@
             <w:rPr>
               <w:noProof/>
             </w:rPr>
-            <w:t>[12]</w:t>
+            <w:t>[13]</w:t>
           </w:r>
           <w:r>
             <w:fldChar w:fldCharType="end"/>
@@ -1240,6 +1262,7 @@
           <w:id w:val="1472780099"/>
           <w:citation/>
         </w:sdtPr>
+        <w:sdtEndPr/>
         <w:sdtContent>
           <w:r>
             <w:fldChar w:fldCharType="begin"/>
@@ -1272,19 +1295,14 @@
         <w:ind w:left="202"/>
       </w:pPr>
       <w:r>
-        <w:t>GDPR</w:t>
-      </w:r>
-      <w:r>
-        <w:t xml:space="preserve"> </w:t>
-      </w:r>
-      <w:r>
-        <w:t>was created from the European Commission to reform data protection across the European Union in order to make Europe ‘fit for the digital age’</w:t>
+        <w:t>GDPR was created from the European Commission to reform data protection across the European Union in order to make Europe ‘fit for the digital age’</w:t>
       </w:r>
       <w:sdt>
         <w:sdtPr>
           <w:id w:val="-1376006439"/>
           <w:citation/>
         </w:sdtPr>
+        <w:sdtEndPr/>
         <w:sdtContent>
           <w:r>
             <w:fldChar w:fldCharType="begin"/>
@@ -1323,6 +1341,7 @@
           <w:id w:val="965478172"/>
           <w:citation/>
         </w:sdtPr>
+        <w:sdtEndPr/>
         <w:sdtContent>
           <w:r>
             <w:fldChar w:fldCharType="begin"/>
@@ -1814,6 +1833,7 @@
           <w:id w:val="-851258374"/>
           <w:citation/>
         </w:sdtPr>
+        <w:sdtEndPr/>
         <w:sdtContent>
           <w:r>
             <w:rPr>
@@ -1940,7 +1960,7 @@
         </w:r>
       </w:fldSimple>
       <w:r>
-        <w:t xml:space="preserve"> - </w:t>
+        <w:t xml:space="preserve">. </w:t>
       </w:r>
       <w:r>
         <w:t>A brief history of the General Data Protection Regulation by Wilhelm (2016)</w:t>
@@ -1953,6 +1973,7 @@
           <w:id w:val="1647783500"/>
           <w:citation/>
         </w:sdtPr>
+        <w:sdtEndPr/>
         <w:sdtContent>
           <w:r>
             <w:fldChar w:fldCharType="begin"/>
@@ -2022,6 +2043,7 @@
           <w:id w:val="1106303633"/>
           <w:citation/>
         </w:sdtPr>
+        <w:sdtEndPr/>
         <w:sdtContent>
           <w:r>
             <w:fldChar w:fldCharType="begin"/>
@@ -2635,7 +2657,13 @@
         </w:r>
       </w:fldSimple>
       <w:r>
-        <w:t>- Implications related to Blockchain and GDPR.</w:t>
+        <w:rPr>
+          <w:noProof/>
+        </w:rPr>
+        <w:t xml:space="preserve">. </w:t>
+      </w:r>
+      <w:r>
+        <w:t>Implications related to Blockchain and GDPR.</w:t>
       </w:r>
     </w:p>
     <w:p/>
@@ -2667,6 +2695,7 @@
           <w:id w:val="355549943"/>
           <w:citation/>
         </w:sdtPr>
+        <w:sdtEndPr/>
         <w:sdtContent>
           <w:r>
             <w:fldChar w:fldCharType="begin"/>
@@ -2717,6 +2746,7 @@
           <w:id w:val="1996989737"/>
           <w:citation/>
         </w:sdtPr>
+        <w:sdtEndPr/>
         <w:sdtContent>
           <w:r>
             <w:fldChar w:fldCharType="begin"/>
@@ -2731,7 +2761,7 @@
             <w:rPr>
               <w:noProof/>
             </w:rPr>
-            <w:t xml:space="preserve"> [17]</w:t>
+            <w:t xml:space="preserve"> [18]</w:t>
           </w:r>
           <w:r>
             <w:fldChar w:fldCharType="end"/>
@@ -2788,6 +2818,7 @@
           <w:id w:val="1183476838"/>
           <w:citation/>
         </w:sdtPr>
+        <w:sdtEndPr/>
         <w:sdtContent>
           <w:r>
             <w:fldChar w:fldCharType="begin"/>
@@ -2802,7 +2833,7 @@
             <w:rPr>
               <w:noProof/>
             </w:rPr>
-            <w:t>[18]</w:t>
+            <w:t>[19]</w:t>
           </w:r>
           <w:r>
             <w:fldChar w:fldCharType="end"/>
@@ -2820,6 +2851,7 @@
           <w:id w:val="1335647615"/>
           <w:citation/>
         </w:sdtPr>
+        <w:sdtEndPr/>
         <w:sdtContent>
           <w:r>
             <w:fldChar w:fldCharType="begin"/>
@@ -2834,7 +2866,7 @@
             <w:rPr>
               <w:noProof/>
             </w:rPr>
-            <w:t>[17]</w:t>
+            <w:t>[18]</w:t>
           </w:r>
           <w:r>
             <w:fldChar w:fldCharType="end"/>
@@ -3107,33 +3139,259 @@
         <w:t xml:space="preserve"> be added to the network</w:t>
       </w:r>
       <w:r>
-        <w:t xml:space="preserve">.  This is because the information needed to derive the current state of the virtual machine no longer exist. </w:t>
+        <w:t>.  This is because the information needed to derive the current state of the virtual machine no longer exist.  Two, there is no way to prevent individuals from creating backups of old data before it gets deleted.</w:t>
+      </w:r>
+    </w:p>
+    <w:p>
+      <w:pPr>
+        <w:ind w:firstLine="202"/>
+      </w:pPr>
+      <w:r>
+        <w:t xml:space="preserve">A different approach is described by Coelho et al </w:t>
+      </w:r>
+      <w:sdt>
+        <w:sdtPr>
+          <w:id w:val="1420983406"/>
+          <w:citation/>
+        </w:sdtPr>
+        <w:sdtContent>
+          <w:r>
+            <w:fldChar w:fldCharType="begin"/>
+          </w:r>
+          <w:r>
+            <w:instrText xml:space="preserve"> CITATION Coe18 \l 1033 </w:instrText>
+          </w:r>
+          <w:r>
+            <w:fldChar w:fldCharType="separate"/>
+          </w:r>
+          <w:r>
+            <w:rPr>
+              <w:noProof/>
+            </w:rPr>
+            <w:t>[7]</w:t>
+          </w:r>
+          <w:r>
+            <w:fldChar w:fldCharType="end"/>
+          </w:r>
+        </w:sdtContent>
+      </w:sdt>
+      <w:r>
+        <w:t xml:space="preserve">.  The authors proposed a hybrid system where all “meaningful data” is stored off the blockchain and on a third-party database system.  A digest of each instance of data and all transactions performed on the data is stored on the blockchain ledger.  This way data can be deleted when requested while at the same time trust in the integrity of the data is proven with the immutability of the blockchain.  Figure 5 is a diagram of such a design.  </w:t>
+      </w:r>
+    </w:p>
+    <w:p>
+      <w:pPr>
+        <w:keepNext/>
+        <w:ind w:firstLine="202"/>
+      </w:pPr>
+      <w:r>
+        <w:rPr>
+          <w:noProof/>
+        </w:rPr>
+        <w:drawing>
+          <wp:inline distT="0" distB="0" distL="0" distR="0" wp14:anchorId="0517B10E" wp14:editId="1A2E9BF3">
+            <wp:extent cx="3200400" cy="2045970"/>
+            <wp:effectExtent l="0" t="0" r="0" b="0"/>
+            <wp:docPr id="5" name="Picture 5"/>
+            <wp:cNvGraphicFramePr>
+              <a:graphicFrameLocks xmlns:a="http://schemas.openxmlformats.org/drawingml/2006/main" noChangeAspect="1"/>
+            </wp:cNvGraphicFramePr>
+            <a:graphic xmlns:a="http://schemas.openxmlformats.org/drawingml/2006/main">
+              <a:graphicData uri="http://schemas.openxmlformats.org/drawingml/2006/picture">
+                <pic:pic xmlns:pic="http://schemas.openxmlformats.org/drawingml/2006/picture">
+                  <pic:nvPicPr>
+                    <pic:cNvPr id="1" name=""/>
+                    <pic:cNvPicPr/>
+                  </pic:nvPicPr>
+                  <pic:blipFill>
+                    <a:blip r:embed="rId12"/>
+                    <a:stretch>
+                      <a:fillRect/>
+                    </a:stretch>
+                  </pic:blipFill>
+                  <pic:spPr>
+                    <a:xfrm>
+                      <a:off x="0" y="0"/>
+                      <a:ext cx="3200400" cy="2045970"/>
+                    </a:xfrm>
+                    <a:prstGeom prst="rect">
+                      <a:avLst/>
+                    </a:prstGeom>
+                  </pic:spPr>
+                </pic:pic>
+              </a:graphicData>
+            </a:graphic>
+          </wp:inline>
+        </w:drawing>
+      </w:r>
+    </w:p>
+    <w:p>
+      <w:pPr>
+        <w:pStyle w:val="Caption"/>
+      </w:pPr>
+      <w:r>
+        <w:t xml:space="preserve">Figure </w:t>
+      </w:r>
+      <w:fldSimple w:instr=" SEQ Figure \* ARABIC ">
+        <w:r>
+          <w:rPr>
+            <w:noProof/>
+          </w:rPr>
+          <w:t>5</w:t>
+        </w:r>
+      </w:fldSimple>
+      <w:r>
+        <w:t>. On-ledger/off-ledger hybrid proposed by Coelho et al.</w:t>
+      </w:r>
+    </w:p>
+    <w:p>
+      <w:r>
+        <w:tab/>
+        <w:t>The hybrid system proposed can be integrated into a much larger architecture that uses smart contracts to request permission from the data owners</w:t>
+      </w:r>
+      <w:r>
+        <w:t xml:space="preserve"> </w:t>
+      </w:r>
+      <w:sdt>
+        <w:sdtPr>
+          <w:id w:val="1795104975"/>
+          <w:citation/>
+        </w:sdtPr>
+        <w:sdtContent>
+          <w:r>
+            <w:fldChar w:fldCharType="begin"/>
+          </w:r>
+          <w:r>
+            <w:instrText xml:space="preserve"> CITATION Fab19 \l 1033 </w:instrText>
+          </w:r>
+          <w:r>
+            <w:fldChar w:fldCharType="separate"/>
+          </w:r>
+          <w:r>
+            <w:rPr>
+              <w:noProof/>
+            </w:rPr>
+            <w:t>[20]</w:t>
+          </w:r>
+          <w:r>
+            <w:fldChar w:fldCharType="end"/>
+          </w:r>
+        </w:sdtContent>
+      </w:sdt>
+      <w:r>
+        <w:t>.  Figure 6 is a diagram of the ecosystem proposed by Faber et al. using the on-ledger/off-ledger hybrid data storage system.  Briefly, the ecosystem utilizes smart contracts to store conditions for data exchanges between users</w:t>
+      </w:r>
+      <w:r>
+        <w:t xml:space="preserve"> and service providers as well as users and data purchaser.  The required permissions allow each member of the ecosystem to interact with the blockchain, contains pointers to the actual data.  A second blockchain is </w:t>
+      </w:r>
+      <w:r>
+        <w:t xml:space="preserve">used to store </w:t>
+      </w:r>
+      <w:proofErr w:type="spellStart"/>
+      <w:r>
+        <w:t>hases</w:t>
+      </w:r>
+      <w:proofErr w:type="spellEnd"/>
+      <w:r>
+        <w:t xml:space="preserve"> of data allowing for the data purchasers to verify the integrity of the data they are accessing.  Finally, the data itself is stored off-chain on third party databases.    </w:t>
+      </w:r>
+    </w:p>
+    <w:p/>
+    <w:p>
+      <w:pPr>
+        <w:keepNext/>
+      </w:pPr>
+      <w:r>
+        <w:rPr>
+          <w:noProof/>
+        </w:rPr>
+        <w:drawing>
+          <wp:inline distT="0" distB="0" distL="0" distR="0" wp14:anchorId="26BBF8EA" wp14:editId="5F55FD9C">
+            <wp:extent cx="3200400" cy="1704340"/>
+            <wp:effectExtent l="0" t="0" r="0" b="0"/>
+            <wp:docPr id="6" name="Picture 6"/>
+            <wp:cNvGraphicFramePr>
+              <a:graphicFrameLocks xmlns:a="http://schemas.openxmlformats.org/drawingml/2006/main" noChangeAspect="1"/>
+            </wp:cNvGraphicFramePr>
+            <a:graphic xmlns:a="http://schemas.openxmlformats.org/drawingml/2006/main">
+              <a:graphicData uri="http://schemas.openxmlformats.org/drawingml/2006/picture">
+                <pic:pic xmlns:pic="http://schemas.openxmlformats.org/drawingml/2006/picture">
+                  <pic:nvPicPr>
+                    <pic:cNvPr id="1" name=""/>
+                    <pic:cNvPicPr/>
+                  </pic:nvPicPr>
+                  <pic:blipFill>
+                    <a:blip r:embed="rId13"/>
+                    <a:stretch>
+                      <a:fillRect/>
+                    </a:stretch>
+                  </pic:blipFill>
+                  <pic:spPr>
+                    <a:xfrm>
+                      <a:off x="0" y="0"/>
+                      <a:ext cx="3200400" cy="1704340"/>
+                    </a:xfrm>
+                    <a:prstGeom prst="rect">
+                      <a:avLst/>
+                    </a:prstGeom>
+                  </pic:spPr>
+                </pic:pic>
+              </a:graphicData>
+            </a:graphic>
+          </wp:inline>
+        </w:drawing>
+      </w:r>
+    </w:p>
+    <w:p>
+      <w:pPr>
+        <w:pStyle w:val="Caption"/>
+      </w:pPr>
+      <w:r>
+        <w:t xml:space="preserve">Figure </w:t>
+      </w:r>
+      <w:fldSimple w:instr=" SEQ Figure \* ARABIC ">
+        <w:r>
+          <w:rPr>
+            <w:noProof/>
+          </w:rPr>
+          <w:t>6</w:t>
+        </w:r>
+      </w:fldSimple>
+      <w:r>
+        <w:t>. Personal data ecosystem proposed by Faber et al.</w:t>
+      </w:r>
+    </w:p>
+    <w:p>
+      <w:r>
+        <w:tab/>
+        <w:t xml:space="preserve">Using blockchains to store data is attractive in that a blockchain is immutable and that data is guaranteed to be “un-hackable.”  When data storage is moved off the chain it becomes GDPR compliant in that data </w:t>
+      </w:r>
+      <w:r>
+        <w:t>curators</w:t>
+      </w:r>
+      <w:r>
+        <w:t xml:space="preserve"> can delete or modify </w:t>
+      </w:r>
+      <w:r>
+        <w:t>it in accordance with the wishes of the data owner.  However, this also opens up avenues for attackers to modify this data.</w:t>
       </w:r>
       <w:bookmarkStart w:id="1" w:name="_GoBack"/>
       <w:bookmarkEnd w:id="1"/>
-      <w:r>
-        <w:t xml:space="preserve"> Two, there is no way to prevent individuals from creating backups of old data before it gets deleted.</w:t>
-      </w:r>
-    </w:p>
-    <w:p>
-      <w:pPr>
-        <w:ind w:firstLine="202"/>
-      </w:pPr>
-    </w:p>
+    </w:p>
+    <w:p/>
     <w:sdt>
       <w:sdtPr>
+        <w:rPr>
+          <w:smallCaps w:val="0"/>
+          <w:kern w:val="0"/>
+        </w:rPr>
         <w:id w:val="-1081523770"/>
         <w:docPartObj>
           <w:docPartGallery w:val="Bibliographies"/>
           <w:docPartUnique/>
         </w:docPartObj>
       </w:sdtPr>
-      <w:sdtEndPr>
-        <w:rPr>
-          <w:smallCaps w:val="0"/>
-          <w:kern w:val="0"/>
-        </w:rPr>
-      </w:sdtEndPr>
+      <w:sdtEndPr/>
       <w:sdtContent>
         <w:p>
           <w:pPr>
@@ -3148,6 +3406,7 @@
             <w:id w:val="111145805"/>
             <w:bibliography/>
           </w:sdtPr>
+          <w:sdtEndPr/>
           <w:sdtContent>
             <w:p>
               <w:pPr>
@@ -3178,12 +3437,12 @@
                 <w:tblLook w:val="04A0" w:firstRow="1" w:lastRow="0" w:firstColumn="1" w:lastColumn="0" w:noHBand="0" w:noVBand="1"/>
               </w:tblPr>
               <w:tblGrid>
-                <w:gridCol w:w="342"/>
-                <w:gridCol w:w="4698"/>
+                <w:gridCol w:w="375"/>
+                <w:gridCol w:w="4665"/>
               </w:tblGrid>
               <w:tr>
                 <w:trPr>
-                  <w:divId w:val="358899405"/>
+                  <w:divId w:val="631331180"/>
                   <w:tblCellSpacing w:w="15" w:type="dxa"/>
                 </w:trPr>
                 <w:tc>
@@ -3197,16 +3456,16 @@
                       <w:rPr>
                         <w:rFonts w:ascii="Times New Roman" w:hAnsi="Times New Roman" w:cs="Times New Roman"/>
                         <w:noProof/>
-                        <w:sz w:val="16"/>
-                        <w:szCs w:val="16"/>
+                        <w:sz w:val="18"/>
+                        <w:szCs w:val="18"/>
                       </w:rPr>
                     </w:pPr>
                     <w:r>
                       <w:rPr>
                         <w:rFonts w:ascii="Times New Roman" w:hAnsi="Times New Roman" w:cs="Times New Roman"/>
                         <w:noProof/>
-                        <w:sz w:val="16"/>
-                        <w:szCs w:val="16"/>
+                        <w:sz w:val="18"/>
+                        <w:szCs w:val="18"/>
                       </w:rPr>
                       <w:t xml:space="preserve">[1] </w:t>
                     </w:r>
@@ -3223,16 +3482,16 @@
                       <w:rPr>
                         <w:rFonts w:ascii="Times New Roman" w:hAnsi="Times New Roman" w:cs="Times New Roman"/>
                         <w:noProof/>
-                        <w:sz w:val="16"/>
-                        <w:szCs w:val="16"/>
+                        <w:sz w:val="18"/>
+                        <w:szCs w:val="18"/>
                       </w:rPr>
                     </w:pPr>
                     <w:r>
                       <w:rPr>
                         <w:rFonts w:ascii="Times New Roman" w:hAnsi="Times New Roman" w:cs="Times New Roman"/>
                         <w:noProof/>
-                        <w:sz w:val="16"/>
-                        <w:szCs w:val="16"/>
+                        <w:sz w:val="18"/>
+                        <w:szCs w:val="18"/>
                       </w:rPr>
                       <w:t xml:space="preserve">K. Christidis and M. Devetsikiotis, "Blockchains and Smart Contracts for the Internet of Things," </w:t>
                     </w:r>
@@ -3242,8 +3501,8 @@
                         <w:i/>
                         <w:iCs/>
                         <w:noProof/>
-                        <w:sz w:val="16"/>
-                        <w:szCs w:val="16"/>
+                        <w:sz w:val="18"/>
+                        <w:szCs w:val="18"/>
                       </w:rPr>
                       <w:t xml:space="preserve">IEEE Access, </w:t>
                     </w:r>
@@ -3251,8 +3510,8 @@
                       <w:rPr>
                         <w:rFonts w:ascii="Times New Roman" w:hAnsi="Times New Roman" w:cs="Times New Roman"/>
                         <w:noProof/>
-                        <w:sz w:val="16"/>
-                        <w:szCs w:val="16"/>
+                        <w:sz w:val="18"/>
+                        <w:szCs w:val="18"/>
                       </w:rPr>
                       <w:t xml:space="preserve">vol. 4, pp. 2292 - 2303, 2016. </w:t>
                     </w:r>
@@ -3261,7 +3520,7 @@
               </w:tr>
               <w:tr>
                 <w:trPr>
-                  <w:divId w:val="358899405"/>
+                  <w:divId w:val="631331180"/>
                   <w:tblCellSpacing w:w="15" w:type="dxa"/>
                 </w:trPr>
                 <w:tc>
@@ -3275,16 +3534,16 @@
                       <w:rPr>
                         <w:rFonts w:ascii="Times New Roman" w:hAnsi="Times New Roman" w:cs="Times New Roman"/>
                         <w:noProof/>
-                        <w:sz w:val="16"/>
-                        <w:szCs w:val="16"/>
+                        <w:sz w:val="18"/>
+                        <w:szCs w:val="18"/>
                       </w:rPr>
                     </w:pPr>
                     <w:r>
                       <w:rPr>
                         <w:rFonts w:ascii="Times New Roman" w:hAnsi="Times New Roman" w:cs="Times New Roman"/>
                         <w:noProof/>
-                        <w:sz w:val="16"/>
-                        <w:szCs w:val="16"/>
+                        <w:sz w:val="18"/>
+                        <w:szCs w:val="18"/>
                       </w:rPr>
                       <w:t xml:space="preserve">[2] </w:t>
                     </w:r>
@@ -3301,16 +3560,16 @@
                       <w:rPr>
                         <w:rFonts w:ascii="Times New Roman" w:hAnsi="Times New Roman" w:cs="Times New Roman"/>
                         <w:noProof/>
-                        <w:sz w:val="16"/>
-                        <w:szCs w:val="16"/>
+                        <w:sz w:val="18"/>
+                        <w:szCs w:val="18"/>
                       </w:rPr>
                     </w:pPr>
                     <w:r>
                       <w:rPr>
                         <w:rFonts w:ascii="Times New Roman" w:hAnsi="Times New Roman" w:cs="Times New Roman"/>
                         <w:noProof/>
-                        <w:sz w:val="16"/>
-                        <w:szCs w:val="16"/>
+                        <w:sz w:val="18"/>
+                        <w:szCs w:val="18"/>
                       </w:rPr>
                       <w:t xml:space="preserve">S. Singh and N. Singh, "Blockchain: Future of Financial and Cyber Security," in </w:t>
                     </w:r>
@@ -3320,8 +3579,8 @@
                         <w:i/>
                         <w:iCs/>
                         <w:noProof/>
-                        <w:sz w:val="16"/>
-                        <w:szCs w:val="16"/>
+                        <w:sz w:val="18"/>
+                        <w:szCs w:val="18"/>
                       </w:rPr>
                       <w:t>2016 2nd International Conference on Contemporary Computing and Informatics (IC3I)</w:t>
                     </w:r>
@@ -3329,8 +3588,8 @@
                       <w:rPr>
                         <w:rFonts w:ascii="Times New Roman" w:hAnsi="Times New Roman" w:cs="Times New Roman"/>
                         <w:noProof/>
-                        <w:sz w:val="16"/>
-                        <w:szCs w:val="16"/>
+                        <w:sz w:val="18"/>
+                        <w:szCs w:val="18"/>
                       </w:rPr>
                       <w:t xml:space="preserve">, Noida, India, 2017. </w:t>
                     </w:r>
@@ -3339,7 +3598,7 @@
               </w:tr>
               <w:tr>
                 <w:trPr>
-                  <w:divId w:val="358899405"/>
+                  <w:divId w:val="631331180"/>
                   <w:tblCellSpacing w:w="15" w:type="dxa"/>
                 </w:trPr>
                 <w:tc>
@@ -3353,16 +3612,16 @@
                       <w:rPr>
                         <w:rFonts w:ascii="Times New Roman" w:hAnsi="Times New Roman" w:cs="Times New Roman"/>
                         <w:noProof/>
-                        <w:sz w:val="16"/>
-                        <w:szCs w:val="16"/>
+                        <w:sz w:val="18"/>
+                        <w:szCs w:val="18"/>
                       </w:rPr>
                     </w:pPr>
                     <w:r>
                       <w:rPr>
                         <w:rFonts w:ascii="Times New Roman" w:hAnsi="Times New Roman" w:cs="Times New Roman"/>
                         <w:noProof/>
-                        <w:sz w:val="16"/>
-                        <w:szCs w:val="16"/>
+                        <w:sz w:val="18"/>
+                        <w:szCs w:val="18"/>
                       </w:rPr>
                       <w:t xml:space="preserve">[3] </w:t>
                     </w:r>
@@ -3379,16 +3638,16 @@
                       <w:rPr>
                         <w:rFonts w:ascii="Times New Roman" w:hAnsi="Times New Roman" w:cs="Times New Roman"/>
                         <w:noProof/>
-                        <w:sz w:val="16"/>
-                        <w:szCs w:val="16"/>
+                        <w:sz w:val="18"/>
+                        <w:szCs w:val="18"/>
                       </w:rPr>
                     </w:pPr>
                     <w:r>
                       <w:rPr>
                         <w:rFonts w:ascii="Times New Roman" w:hAnsi="Times New Roman" w:cs="Times New Roman"/>
                         <w:noProof/>
-                        <w:sz w:val="16"/>
-                        <w:szCs w:val="16"/>
+                        <w:sz w:val="18"/>
+                        <w:szCs w:val="18"/>
                       </w:rPr>
                       <w:t xml:space="preserve">S. Farshid, A. Reitz and P. Roßbach, "Design of a Forgetting Blockchain: A Possible Way to Accomplish GDPR Compatibility," </w:t>
                     </w:r>
@@ -3398,8 +3657,8 @@
                         <w:i/>
                         <w:iCs/>
                         <w:noProof/>
-                        <w:sz w:val="16"/>
-                        <w:szCs w:val="16"/>
+                        <w:sz w:val="18"/>
+                        <w:szCs w:val="18"/>
                       </w:rPr>
                       <w:t xml:space="preserve">Hawaii International Conference on System Sciences |, </w:t>
                     </w:r>
@@ -3407,8 +3666,8 @@
                       <w:rPr>
                         <w:rFonts w:ascii="Times New Roman" w:hAnsi="Times New Roman" w:cs="Times New Roman"/>
                         <w:noProof/>
-                        <w:sz w:val="16"/>
-                        <w:szCs w:val="16"/>
+                        <w:sz w:val="18"/>
+                        <w:szCs w:val="18"/>
                       </w:rPr>
                       <w:t xml:space="preserve">pp. 7087-7095, 2019. </w:t>
                     </w:r>
@@ -3417,7 +3676,7 @@
               </w:tr>
               <w:tr>
                 <w:trPr>
-                  <w:divId w:val="358899405"/>
+                  <w:divId w:val="631331180"/>
                   <w:tblCellSpacing w:w="15" w:type="dxa"/>
                 </w:trPr>
                 <w:tc>
@@ -3431,16 +3690,16 @@
                       <w:rPr>
                         <w:rFonts w:ascii="Times New Roman" w:hAnsi="Times New Roman" w:cs="Times New Roman"/>
                         <w:noProof/>
-                        <w:sz w:val="16"/>
-                        <w:szCs w:val="16"/>
+                        <w:sz w:val="18"/>
+                        <w:szCs w:val="18"/>
                       </w:rPr>
                     </w:pPr>
                     <w:r>
                       <w:rPr>
                         <w:rFonts w:ascii="Times New Roman" w:hAnsi="Times New Roman" w:cs="Times New Roman"/>
                         <w:noProof/>
-                        <w:sz w:val="16"/>
-                        <w:szCs w:val="16"/>
+                        <w:sz w:val="18"/>
+                        <w:szCs w:val="18"/>
                       </w:rPr>
                       <w:t xml:space="preserve">[4] </w:t>
                     </w:r>
@@ -3457,16 +3716,16 @@
                       <w:rPr>
                         <w:rFonts w:ascii="Times New Roman" w:hAnsi="Times New Roman" w:cs="Times New Roman"/>
                         <w:noProof/>
-                        <w:sz w:val="16"/>
-                        <w:szCs w:val="16"/>
+                        <w:sz w:val="18"/>
+                        <w:szCs w:val="18"/>
                       </w:rPr>
                     </w:pPr>
                     <w:r>
                       <w:rPr>
                         <w:rFonts w:ascii="Times New Roman" w:hAnsi="Times New Roman" w:cs="Times New Roman"/>
                         <w:noProof/>
-                        <w:sz w:val="16"/>
-                        <w:szCs w:val="16"/>
+                        <w:sz w:val="18"/>
+                        <w:szCs w:val="18"/>
                       </w:rPr>
                       <w:t>National Conference of State Legislatures, "Data Disposal Laws," National Conference of State Legislatures, 04 January 2019. [Online]. Available: http://www.ncsl.org/research/telecommunications-and-information-technology/security-breach-notification-laws.aspx. [Accessed 1 January 2019].</w:t>
                     </w:r>
@@ -3475,7 +3734,7 @@
               </w:tr>
               <w:tr>
                 <w:trPr>
-                  <w:divId w:val="358899405"/>
+                  <w:divId w:val="631331180"/>
                   <w:tblCellSpacing w:w="15" w:type="dxa"/>
                 </w:trPr>
                 <w:tc>
@@ -3489,16 +3748,16 @@
                       <w:rPr>
                         <w:rFonts w:ascii="Times New Roman" w:hAnsi="Times New Roman" w:cs="Times New Roman"/>
                         <w:noProof/>
-                        <w:sz w:val="16"/>
-                        <w:szCs w:val="16"/>
+                        <w:sz w:val="18"/>
+                        <w:szCs w:val="18"/>
                       </w:rPr>
                     </w:pPr>
                     <w:r>
                       <w:rPr>
                         <w:rFonts w:ascii="Times New Roman" w:hAnsi="Times New Roman" w:cs="Times New Roman"/>
                         <w:noProof/>
-                        <w:sz w:val="16"/>
-                        <w:szCs w:val="16"/>
+                        <w:sz w:val="18"/>
+                        <w:szCs w:val="18"/>
                       </w:rPr>
                       <w:t xml:space="preserve">[5] </w:t>
                     </w:r>
@@ -3515,16 +3774,16 @@
                       <w:rPr>
                         <w:rFonts w:ascii="Times New Roman" w:hAnsi="Times New Roman" w:cs="Times New Roman"/>
                         <w:noProof/>
-                        <w:sz w:val="16"/>
-                        <w:szCs w:val="16"/>
+                        <w:sz w:val="18"/>
+                        <w:szCs w:val="18"/>
                       </w:rPr>
                     </w:pPr>
                     <w:r>
                       <w:rPr>
                         <w:rFonts w:ascii="Times New Roman" w:hAnsi="Times New Roman" w:cs="Times New Roman"/>
                         <w:noProof/>
-                        <w:sz w:val="16"/>
-                        <w:szCs w:val="16"/>
+                        <w:sz w:val="18"/>
+                        <w:szCs w:val="18"/>
                       </w:rPr>
                       <w:t>National Conference of State Legislatures, "Security Breach Notification Laws," National Conference of State Legislatures, 29 September 2018. [Online]. Available: http://www.ncsl.org/research/telecommunications-and-information-technology/data-disposal-laws.aspx. [Accessed 31 January 2019].</w:t>
                     </w:r>
@@ -3533,7 +3792,7 @@
               </w:tr>
               <w:tr>
                 <w:trPr>
-                  <w:divId w:val="358899405"/>
+                  <w:divId w:val="631331180"/>
                   <w:tblCellSpacing w:w="15" w:type="dxa"/>
                 </w:trPr>
                 <w:tc>
@@ -3547,16 +3806,16 @@
                       <w:rPr>
                         <w:rFonts w:ascii="Times New Roman" w:hAnsi="Times New Roman" w:cs="Times New Roman"/>
                         <w:noProof/>
-                        <w:sz w:val="16"/>
-                        <w:szCs w:val="16"/>
+                        <w:sz w:val="18"/>
+                        <w:szCs w:val="18"/>
                       </w:rPr>
                     </w:pPr>
                     <w:r>
                       <w:rPr>
                         <w:rFonts w:ascii="Times New Roman" w:hAnsi="Times New Roman" w:cs="Times New Roman"/>
                         <w:noProof/>
-                        <w:sz w:val="16"/>
-                        <w:szCs w:val="16"/>
+                        <w:sz w:val="18"/>
+                        <w:szCs w:val="18"/>
                       </w:rPr>
                       <w:t xml:space="preserve">[6] </w:t>
                     </w:r>
@@ -3573,16 +3832,16 @@
                       <w:rPr>
                         <w:rFonts w:ascii="Times New Roman" w:hAnsi="Times New Roman" w:cs="Times New Roman"/>
                         <w:noProof/>
-                        <w:sz w:val="16"/>
-                        <w:szCs w:val="16"/>
+                        <w:sz w:val="18"/>
+                        <w:szCs w:val="18"/>
                       </w:rPr>
                     </w:pPr>
                     <w:r>
                       <w:rPr>
                         <w:rFonts w:ascii="Times New Roman" w:hAnsi="Times New Roman" w:cs="Times New Roman"/>
                         <w:noProof/>
-                        <w:sz w:val="16"/>
-                        <w:szCs w:val="16"/>
+                        <w:sz w:val="18"/>
+                        <w:szCs w:val="18"/>
                       </w:rPr>
                       <w:t xml:space="preserve">THE EUROPEAN PARLIAMENT AND THE COUNCIL OF THE EUROPEAN UNION, </w:t>
                     </w:r>
@@ -3592,8 +3851,8 @@
                         <w:i/>
                         <w:iCs/>
                         <w:noProof/>
-                        <w:sz w:val="16"/>
-                        <w:szCs w:val="16"/>
+                        <w:sz w:val="18"/>
+                        <w:szCs w:val="18"/>
                       </w:rPr>
                       <w:t xml:space="preserve">REGULATION (EU) 2016/679 OF THE EUROPEAN PARLIAMENT AND OF THE COUNCIL of 27 April 2016 on the protection of natural persons with regard to the processing of personal data and on the free movement of such data, and repealing Directive 95/46/EC (GDPR), </w:t>
                     </w:r>
@@ -3601,8 +3860,8 @@
                       <w:rPr>
                         <w:rFonts w:ascii="Times New Roman" w:hAnsi="Times New Roman" w:cs="Times New Roman"/>
                         <w:noProof/>
-                        <w:sz w:val="16"/>
-                        <w:szCs w:val="16"/>
+                        <w:sz w:val="18"/>
+                        <w:szCs w:val="18"/>
                       </w:rPr>
                       <w:t xml:space="preserve">L 119 ed., 2016. </w:t>
                     </w:r>
@@ -3611,7 +3870,7 @@
               </w:tr>
               <w:tr>
                 <w:trPr>
-                  <w:divId w:val="358899405"/>
+                  <w:divId w:val="631331180"/>
                   <w:tblCellSpacing w:w="15" w:type="dxa"/>
                 </w:trPr>
                 <w:tc>
@@ -3625,17 +3884,18 @@
                       <w:rPr>
                         <w:rFonts w:ascii="Times New Roman" w:hAnsi="Times New Roman" w:cs="Times New Roman"/>
                         <w:noProof/>
-                        <w:sz w:val="16"/>
-                        <w:szCs w:val="16"/>
+                        <w:sz w:val="18"/>
+                        <w:szCs w:val="18"/>
                       </w:rPr>
                     </w:pPr>
                     <w:r>
                       <w:rPr>
                         <w:rFonts w:ascii="Times New Roman" w:hAnsi="Times New Roman" w:cs="Times New Roman"/>
                         <w:noProof/>
-                        <w:sz w:val="16"/>
-                        <w:szCs w:val="16"/>
-                      </w:rPr>
+                        <w:sz w:val="18"/>
+                        <w:szCs w:val="18"/>
+                      </w:rPr>
+                      <w:lastRenderedPageBreak/>
                       <w:t xml:space="preserve">[7] </w:t>
                     </w:r>
                   </w:p>
@@ -3651,16 +3911,16 @@
                       <w:rPr>
                         <w:rFonts w:ascii="Times New Roman" w:hAnsi="Times New Roman" w:cs="Times New Roman"/>
                         <w:noProof/>
-                        <w:sz w:val="16"/>
-                        <w:szCs w:val="16"/>
+                        <w:sz w:val="18"/>
+                        <w:szCs w:val="18"/>
                       </w:rPr>
                     </w:pPr>
                     <w:r>
                       <w:rPr>
                         <w:rFonts w:ascii="Times New Roman" w:hAnsi="Times New Roman" w:cs="Times New Roman"/>
                         <w:noProof/>
-                        <w:sz w:val="16"/>
-                        <w:szCs w:val="16"/>
+                        <w:sz w:val="18"/>
+                        <w:szCs w:val="18"/>
                       </w:rPr>
                       <w:t xml:space="preserve">F. Coelho and G. Younes, "The GDPR-Blockchain Paradox: A Work Around," in </w:t>
                     </w:r>
@@ -3670,8 +3930,8 @@
                         <w:i/>
                         <w:iCs/>
                         <w:noProof/>
-                        <w:sz w:val="16"/>
-                        <w:szCs w:val="16"/>
+                        <w:sz w:val="18"/>
+                        <w:szCs w:val="18"/>
                       </w:rPr>
                       <w:t>Workshop on GDPR Compliant Systems</w:t>
                     </w:r>
@@ -3679,8 +3939,8 @@
                       <w:rPr>
                         <w:rFonts w:ascii="Times New Roman" w:hAnsi="Times New Roman" w:cs="Times New Roman"/>
                         <w:noProof/>
-                        <w:sz w:val="16"/>
-                        <w:szCs w:val="16"/>
+                        <w:sz w:val="18"/>
+                        <w:szCs w:val="18"/>
                       </w:rPr>
                       <w:t xml:space="preserve">, Rennes, France, 2018. </w:t>
                     </w:r>
@@ -3689,7 +3949,7 @@
               </w:tr>
               <w:tr>
                 <w:trPr>
-                  <w:divId w:val="358899405"/>
+                  <w:divId w:val="631331180"/>
                   <w:tblCellSpacing w:w="15" w:type="dxa"/>
                 </w:trPr>
                 <w:tc>
@@ -3703,16 +3963,16 @@
                       <w:rPr>
                         <w:rFonts w:ascii="Times New Roman" w:hAnsi="Times New Roman" w:cs="Times New Roman"/>
                         <w:noProof/>
-                        <w:sz w:val="16"/>
-                        <w:szCs w:val="16"/>
+                        <w:sz w:val="18"/>
+                        <w:szCs w:val="18"/>
                       </w:rPr>
                     </w:pPr>
                     <w:r>
                       <w:rPr>
                         <w:rFonts w:ascii="Times New Roman" w:hAnsi="Times New Roman" w:cs="Times New Roman"/>
                         <w:noProof/>
-                        <w:sz w:val="16"/>
-                        <w:szCs w:val="16"/>
+                        <w:sz w:val="18"/>
+                        <w:szCs w:val="18"/>
                       </w:rPr>
                       <w:t xml:space="preserve">[8] </w:t>
                     </w:r>
@@ -3729,16 +3989,16 @@
                       <w:rPr>
                         <w:rFonts w:ascii="Times New Roman" w:hAnsi="Times New Roman" w:cs="Times New Roman"/>
                         <w:noProof/>
-                        <w:sz w:val="16"/>
-                        <w:szCs w:val="16"/>
+                        <w:sz w:val="18"/>
+                        <w:szCs w:val="18"/>
                       </w:rPr>
                     </w:pPr>
                     <w:r>
                       <w:rPr>
                         <w:rFonts w:ascii="Times New Roman" w:hAnsi="Times New Roman" w:cs="Times New Roman"/>
                         <w:noProof/>
-                        <w:sz w:val="16"/>
-                        <w:szCs w:val="16"/>
+                        <w:sz w:val="18"/>
+                        <w:szCs w:val="18"/>
                       </w:rPr>
                       <w:t xml:space="preserve">C. Molina-Jiménez, I. Sfyrakis, E. Solaiman, I. C. L. Ng, W. Meng, Wong, A. Chun and J. Crowcroft, "Implementation of Smart Contracts Using Hybrid Architectures with On-and Off-Blockchain Components," </w:t>
                     </w:r>
@@ -3748,8 +4008,8 @@
                         <w:i/>
                         <w:iCs/>
                         <w:noProof/>
-                        <w:sz w:val="16"/>
-                        <w:szCs w:val="16"/>
+                        <w:sz w:val="18"/>
+                        <w:szCs w:val="18"/>
                       </w:rPr>
                       <w:t xml:space="preserve">ResearchGate, </w:t>
                     </w:r>
@@ -3757,8 +4017,8 @@
                       <w:rPr>
                         <w:rFonts w:ascii="Times New Roman" w:hAnsi="Times New Roman" w:cs="Times New Roman"/>
                         <w:noProof/>
-                        <w:sz w:val="16"/>
-                        <w:szCs w:val="16"/>
+                        <w:sz w:val="18"/>
+                        <w:szCs w:val="18"/>
                       </w:rPr>
                       <w:t xml:space="preserve">pp. 1-12, 2018. </w:t>
                     </w:r>
@@ -3767,7 +4027,7 @@
               </w:tr>
               <w:tr>
                 <w:trPr>
-                  <w:divId w:val="358899405"/>
+                  <w:divId w:val="631331180"/>
                   <w:tblCellSpacing w:w="15" w:type="dxa"/>
                 </w:trPr>
                 <w:tc>
@@ -3781,16 +4041,16 @@
                       <w:rPr>
                         <w:rFonts w:ascii="Times New Roman" w:hAnsi="Times New Roman" w:cs="Times New Roman"/>
                         <w:noProof/>
-                        <w:sz w:val="16"/>
-                        <w:szCs w:val="16"/>
+                        <w:sz w:val="18"/>
+                        <w:szCs w:val="18"/>
                       </w:rPr>
                     </w:pPr>
                     <w:r>
                       <w:rPr>
                         <w:rFonts w:ascii="Times New Roman" w:hAnsi="Times New Roman" w:cs="Times New Roman"/>
                         <w:noProof/>
-                        <w:sz w:val="16"/>
-                        <w:szCs w:val="16"/>
+                        <w:sz w:val="18"/>
+                        <w:szCs w:val="18"/>
                       </w:rPr>
                       <w:t xml:space="preserve">[9] </w:t>
                     </w:r>
@@ -3807,16 +4067,16 @@
                       <w:rPr>
                         <w:rFonts w:ascii="Times New Roman" w:hAnsi="Times New Roman" w:cs="Times New Roman"/>
                         <w:noProof/>
-                        <w:sz w:val="16"/>
-                        <w:szCs w:val="16"/>
+                        <w:sz w:val="18"/>
+                        <w:szCs w:val="18"/>
                       </w:rPr>
                     </w:pPr>
                     <w:r>
                       <w:rPr>
                         <w:rFonts w:ascii="Times New Roman" w:hAnsi="Times New Roman" w:cs="Times New Roman"/>
                         <w:noProof/>
-                        <w:sz w:val="16"/>
-                        <w:szCs w:val="16"/>
+                        <w:sz w:val="18"/>
+                        <w:szCs w:val="18"/>
                       </w:rPr>
                       <w:t xml:space="preserve">S. Nakamoto, "Bitcoin: A Peer-to-Peer Electronic Cash System," </w:t>
                     </w:r>
@@ -3826,8 +4086,8 @@
                         <w:i/>
                         <w:iCs/>
                         <w:noProof/>
-                        <w:sz w:val="16"/>
-                        <w:szCs w:val="16"/>
+                        <w:sz w:val="18"/>
+                        <w:szCs w:val="18"/>
                       </w:rPr>
                       <w:t xml:space="preserve">www.cryptovest.co.uk, </w:t>
                     </w:r>
@@ -3835,8 +4095,8 @@
                       <w:rPr>
                         <w:rFonts w:ascii="Times New Roman" w:hAnsi="Times New Roman" w:cs="Times New Roman"/>
                         <w:noProof/>
-                        <w:sz w:val="16"/>
-                        <w:szCs w:val="16"/>
+                        <w:sz w:val="18"/>
+                        <w:szCs w:val="18"/>
                       </w:rPr>
                       <w:t xml:space="preserve">2008. </w:t>
                     </w:r>
@@ -3845,7 +4105,7 @@
               </w:tr>
               <w:tr>
                 <w:trPr>
-                  <w:divId w:val="358899405"/>
+                  <w:divId w:val="631331180"/>
                   <w:tblCellSpacing w:w="15" w:type="dxa"/>
                 </w:trPr>
                 <w:tc>
@@ -3859,16 +4119,16 @@
                       <w:rPr>
                         <w:rFonts w:ascii="Times New Roman" w:hAnsi="Times New Roman" w:cs="Times New Roman"/>
                         <w:noProof/>
-                        <w:sz w:val="16"/>
-                        <w:szCs w:val="16"/>
+                        <w:sz w:val="18"/>
+                        <w:szCs w:val="18"/>
                       </w:rPr>
                     </w:pPr>
                     <w:r>
                       <w:rPr>
                         <w:rFonts w:ascii="Times New Roman" w:hAnsi="Times New Roman" w:cs="Times New Roman"/>
                         <w:noProof/>
-                        <w:sz w:val="16"/>
-                        <w:szCs w:val="16"/>
+                        <w:sz w:val="18"/>
+                        <w:szCs w:val="18"/>
                       </w:rPr>
                       <w:t xml:space="preserve">[10] </w:t>
                     </w:r>
@@ -3885,16 +4145,16 @@
                       <w:rPr>
                         <w:rFonts w:ascii="Times New Roman" w:hAnsi="Times New Roman" w:cs="Times New Roman"/>
                         <w:noProof/>
-                        <w:sz w:val="16"/>
-                        <w:szCs w:val="16"/>
+                        <w:sz w:val="18"/>
+                        <w:szCs w:val="18"/>
                       </w:rPr>
                     </w:pPr>
                     <w:r>
                       <w:rPr>
                         <w:rFonts w:ascii="Times New Roman" w:hAnsi="Times New Roman" w:cs="Times New Roman"/>
                         <w:noProof/>
-                        <w:sz w:val="16"/>
-                        <w:szCs w:val="16"/>
+                        <w:sz w:val="18"/>
+                        <w:szCs w:val="18"/>
                       </w:rPr>
                       <w:t xml:space="preserve">M. Crosby, Nachiappan, P. Pattanayak, S. Verma and V. Kalyanaraman, "BlockChain Technology: Beyond Bitconin," </w:t>
                     </w:r>
@@ -3904,8 +4164,8 @@
                         <w:i/>
                         <w:iCs/>
                         <w:noProof/>
-                        <w:sz w:val="16"/>
-                        <w:szCs w:val="16"/>
+                        <w:sz w:val="18"/>
+                        <w:szCs w:val="18"/>
                       </w:rPr>
                       <w:t xml:space="preserve">Applied Innovation Review, </w:t>
                     </w:r>
@@ -3913,8 +4173,8 @@
                       <w:rPr>
                         <w:rFonts w:ascii="Times New Roman" w:hAnsi="Times New Roman" w:cs="Times New Roman"/>
                         <w:noProof/>
-                        <w:sz w:val="16"/>
-                        <w:szCs w:val="16"/>
+                        <w:sz w:val="18"/>
+                        <w:szCs w:val="18"/>
                       </w:rPr>
                       <w:t xml:space="preserve">no. 2, pp. 6-19, 2016. </w:t>
                     </w:r>
@@ -3923,7 +4183,7 @@
               </w:tr>
               <w:tr>
                 <w:trPr>
-                  <w:divId w:val="358899405"/>
+                  <w:divId w:val="631331180"/>
                   <w:tblCellSpacing w:w="15" w:type="dxa"/>
                 </w:trPr>
                 <w:tc>
@@ -3937,16 +4197,16 @@
                       <w:rPr>
                         <w:rFonts w:ascii="Times New Roman" w:hAnsi="Times New Roman" w:cs="Times New Roman"/>
                         <w:noProof/>
-                        <w:sz w:val="16"/>
-                        <w:szCs w:val="16"/>
+                        <w:sz w:val="18"/>
+                        <w:szCs w:val="18"/>
                       </w:rPr>
                     </w:pPr>
                     <w:r>
                       <w:rPr>
                         <w:rFonts w:ascii="Times New Roman" w:hAnsi="Times New Roman" w:cs="Times New Roman"/>
                         <w:noProof/>
-                        <w:sz w:val="16"/>
-                        <w:szCs w:val="16"/>
+                        <w:sz w:val="18"/>
+                        <w:szCs w:val="18"/>
                       </w:rPr>
                       <w:t xml:space="preserve">[11] </w:t>
                     </w:r>
@@ -3963,16 +4223,16 @@
                       <w:rPr>
                         <w:rFonts w:ascii="Times New Roman" w:hAnsi="Times New Roman" w:cs="Times New Roman"/>
                         <w:noProof/>
-                        <w:sz w:val="16"/>
-                        <w:szCs w:val="16"/>
+                        <w:sz w:val="18"/>
+                        <w:szCs w:val="18"/>
                       </w:rPr>
                     </w:pPr>
                     <w:r>
                       <w:rPr>
                         <w:rFonts w:ascii="Times New Roman" w:hAnsi="Times New Roman" w:cs="Times New Roman"/>
                         <w:noProof/>
-                        <w:sz w:val="16"/>
-                        <w:szCs w:val="16"/>
+                        <w:sz w:val="18"/>
+                        <w:szCs w:val="18"/>
                       </w:rPr>
                       <w:t xml:space="preserve">T. Aste, P. Tasca and T. D. Matteo, "Blockchain Technologies: foreseeable impact on industry and society," </w:t>
                     </w:r>
@@ -3982,8 +4242,8 @@
                         <w:i/>
                         <w:iCs/>
                         <w:noProof/>
-                        <w:sz w:val="16"/>
-                        <w:szCs w:val="16"/>
+                        <w:sz w:val="18"/>
+                        <w:szCs w:val="18"/>
                       </w:rPr>
                       <w:t xml:space="preserve">IEEE Computer, </w:t>
                     </w:r>
@@ -3991,8 +4251,8 @@
                       <w:rPr>
                         <w:rFonts w:ascii="Times New Roman" w:hAnsi="Times New Roman" w:cs="Times New Roman"/>
                         <w:noProof/>
-                        <w:sz w:val="16"/>
-                        <w:szCs w:val="16"/>
+                        <w:sz w:val="18"/>
+                        <w:szCs w:val="18"/>
                       </w:rPr>
                       <w:t xml:space="preserve">vol. 50, no. 9, pp. 18-28, 2017. </w:t>
                     </w:r>
@@ -4001,7 +4261,7 @@
               </w:tr>
               <w:tr>
                 <w:trPr>
-                  <w:divId w:val="358899405"/>
+                  <w:divId w:val="631331180"/>
                   <w:tblCellSpacing w:w="15" w:type="dxa"/>
                 </w:trPr>
                 <w:tc>
@@ -4015,16 +4275,16 @@
                       <w:rPr>
                         <w:rFonts w:ascii="Times New Roman" w:hAnsi="Times New Roman" w:cs="Times New Roman"/>
                         <w:noProof/>
-                        <w:sz w:val="16"/>
-                        <w:szCs w:val="16"/>
+                        <w:sz w:val="18"/>
+                        <w:szCs w:val="18"/>
                       </w:rPr>
                     </w:pPr>
                     <w:r>
                       <w:rPr>
                         <w:rFonts w:ascii="Times New Roman" w:hAnsi="Times New Roman" w:cs="Times New Roman"/>
                         <w:noProof/>
-                        <w:sz w:val="16"/>
-                        <w:szCs w:val="16"/>
+                        <w:sz w:val="18"/>
+                        <w:szCs w:val="18"/>
                       </w:rPr>
                       <w:t xml:space="preserve">[12] </w:t>
                     </w:r>
@@ -4041,16 +4301,16 @@
                       <w:rPr>
                         <w:rFonts w:ascii="Times New Roman" w:hAnsi="Times New Roman" w:cs="Times New Roman"/>
                         <w:noProof/>
-                        <w:sz w:val="16"/>
-                        <w:szCs w:val="16"/>
+                        <w:sz w:val="18"/>
+                        <w:szCs w:val="18"/>
                       </w:rPr>
                     </w:pPr>
                     <w:r>
                       <w:rPr>
                         <w:rFonts w:ascii="Times New Roman" w:hAnsi="Times New Roman" w:cs="Times New Roman"/>
                         <w:noProof/>
-                        <w:sz w:val="16"/>
-                        <w:szCs w:val="16"/>
+                        <w:sz w:val="18"/>
+                        <w:szCs w:val="18"/>
                       </w:rPr>
                       <w:t xml:space="preserve">M. Pilkington, "Blockchain technology: principles and applications," in </w:t>
                     </w:r>
@@ -4060,8 +4320,8 @@
                         <w:i/>
                         <w:iCs/>
                         <w:noProof/>
-                        <w:sz w:val="16"/>
-                        <w:szCs w:val="16"/>
+                        <w:sz w:val="18"/>
+                        <w:szCs w:val="18"/>
                       </w:rPr>
                       <w:t>Research Handbook on Digital Transformations</w:t>
                     </w:r>
@@ -4069,8 +4329,8 @@
                       <w:rPr>
                         <w:rFonts w:ascii="Times New Roman" w:hAnsi="Times New Roman" w:cs="Times New Roman"/>
                         <w:noProof/>
-                        <w:sz w:val="16"/>
-                        <w:szCs w:val="16"/>
+                        <w:sz w:val="18"/>
+                        <w:szCs w:val="18"/>
                       </w:rPr>
                       <w:t>, Northampton, MA, Edward Elgar Publishing, 2016, pp. 225-253.</w:t>
                     </w:r>
@@ -4079,7 +4339,7 @@
               </w:tr>
               <w:tr>
                 <w:trPr>
-                  <w:divId w:val="358899405"/>
+                  <w:divId w:val="631331180"/>
                   <w:tblCellSpacing w:w="15" w:type="dxa"/>
                 </w:trPr>
                 <w:tc>
@@ -4093,16 +4353,16 @@
                       <w:rPr>
                         <w:rFonts w:ascii="Times New Roman" w:hAnsi="Times New Roman" w:cs="Times New Roman"/>
                         <w:noProof/>
-                        <w:sz w:val="16"/>
-                        <w:szCs w:val="16"/>
+                        <w:sz w:val="18"/>
+                        <w:szCs w:val="18"/>
                       </w:rPr>
                     </w:pPr>
                     <w:r>
                       <w:rPr>
                         <w:rFonts w:ascii="Times New Roman" w:hAnsi="Times New Roman" w:cs="Times New Roman"/>
                         <w:noProof/>
-                        <w:sz w:val="16"/>
-                        <w:szCs w:val="16"/>
+                        <w:sz w:val="18"/>
+                        <w:szCs w:val="18"/>
                       </w:rPr>
                       <w:t xml:space="preserve">[13] </w:t>
                     </w:r>
@@ -4119,16 +4379,16 @@
                       <w:rPr>
                         <w:rFonts w:ascii="Times New Roman" w:hAnsi="Times New Roman" w:cs="Times New Roman"/>
                         <w:noProof/>
-                        <w:sz w:val="16"/>
-                        <w:szCs w:val="16"/>
+                        <w:sz w:val="18"/>
+                        <w:szCs w:val="18"/>
                       </w:rPr>
                     </w:pPr>
                     <w:r>
                       <w:rPr>
                         <w:rFonts w:ascii="Times New Roman" w:hAnsi="Times New Roman" w:cs="Times New Roman"/>
                         <w:noProof/>
-                        <w:sz w:val="16"/>
-                        <w:szCs w:val="16"/>
+                        <w:sz w:val="18"/>
+                        <w:szCs w:val="18"/>
                       </w:rPr>
                       <w:t xml:space="preserve">S. Schwerin, "Blockchain and Privacy Protection in the Case of the European General Data Protection Regulation (GDPR):A Delphi Study," </w:t>
                     </w:r>
@@ -4138,8 +4398,8 @@
                         <w:i/>
                         <w:iCs/>
                         <w:noProof/>
-                        <w:sz w:val="16"/>
-                        <w:szCs w:val="16"/>
+                        <w:sz w:val="18"/>
+                        <w:szCs w:val="18"/>
                       </w:rPr>
                       <w:t xml:space="preserve">The Journal of The British Blockchain Association, </w:t>
                     </w:r>
@@ -4147,8 +4407,8 @@
                       <w:rPr>
                         <w:rFonts w:ascii="Times New Roman" w:hAnsi="Times New Roman" w:cs="Times New Roman"/>
                         <w:noProof/>
-                        <w:sz w:val="16"/>
-                        <w:szCs w:val="16"/>
+                        <w:sz w:val="18"/>
+                        <w:szCs w:val="18"/>
                       </w:rPr>
                       <w:t xml:space="preserve">vol. 1, no. 1, pp. 1-75, 2018. </w:t>
                     </w:r>
@@ -4157,7 +4417,7 @@
               </w:tr>
               <w:tr>
                 <w:trPr>
-                  <w:divId w:val="358899405"/>
+                  <w:divId w:val="631331180"/>
                   <w:tblCellSpacing w:w="15" w:type="dxa"/>
                 </w:trPr>
                 <w:tc>
@@ -4171,16 +4431,16 @@
                       <w:rPr>
                         <w:rFonts w:ascii="Times New Roman" w:hAnsi="Times New Roman" w:cs="Times New Roman"/>
                         <w:noProof/>
-                        <w:sz w:val="16"/>
-                        <w:szCs w:val="16"/>
+                        <w:sz w:val="18"/>
+                        <w:szCs w:val="18"/>
                       </w:rPr>
                     </w:pPr>
                     <w:r>
                       <w:rPr>
                         <w:rFonts w:ascii="Times New Roman" w:hAnsi="Times New Roman" w:cs="Times New Roman"/>
                         <w:noProof/>
-                        <w:sz w:val="16"/>
-                        <w:szCs w:val="16"/>
+                        <w:sz w:val="18"/>
+                        <w:szCs w:val="18"/>
                       </w:rPr>
                       <w:t xml:space="preserve">[14] </w:t>
                     </w:r>
@@ -4197,16 +4457,16 @@
                       <w:rPr>
                         <w:rFonts w:ascii="Times New Roman" w:hAnsi="Times New Roman" w:cs="Times New Roman"/>
                         <w:noProof/>
-                        <w:sz w:val="16"/>
-                        <w:szCs w:val="16"/>
+                        <w:sz w:val="18"/>
+                        <w:szCs w:val="18"/>
                       </w:rPr>
                     </w:pPr>
                     <w:r>
                       <w:rPr>
                         <w:rFonts w:ascii="Times New Roman" w:hAnsi="Times New Roman" w:cs="Times New Roman"/>
                         <w:noProof/>
-                        <w:sz w:val="16"/>
-                        <w:szCs w:val="16"/>
+                        <w:sz w:val="18"/>
+                        <w:szCs w:val="18"/>
                       </w:rPr>
                       <w:t xml:space="preserve">European Commission - Press release, </w:t>
                     </w:r>
@@ -4216,8 +4476,8 @@
                         <w:i/>
                         <w:iCs/>
                         <w:noProof/>
-                        <w:sz w:val="16"/>
-                        <w:szCs w:val="16"/>
+                        <w:sz w:val="18"/>
+                        <w:szCs w:val="18"/>
                       </w:rPr>
                       <w:t xml:space="preserve">Commission proposes a comprehensive reform of data protection rules to increase users' control of their data and to cut costs for businesses, </w:t>
                     </w:r>
@@ -4225,8 +4485,8 @@
                       <w:rPr>
                         <w:rFonts w:ascii="Times New Roman" w:hAnsi="Times New Roman" w:cs="Times New Roman"/>
                         <w:noProof/>
-                        <w:sz w:val="16"/>
-                        <w:szCs w:val="16"/>
+                        <w:sz w:val="18"/>
+                        <w:szCs w:val="18"/>
                       </w:rPr>
                       <w:t xml:space="preserve">Brussels: European Commission, 2012. </w:t>
                     </w:r>
@@ -4235,7 +4495,7 @@
               </w:tr>
               <w:tr>
                 <w:trPr>
-                  <w:divId w:val="358899405"/>
+                  <w:divId w:val="631331180"/>
                   <w:tblCellSpacing w:w="15" w:type="dxa"/>
                 </w:trPr>
                 <w:tc>
@@ -4249,16 +4509,16 @@
                       <w:rPr>
                         <w:rFonts w:ascii="Times New Roman" w:hAnsi="Times New Roman" w:cs="Times New Roman"/>
                         <w:noProof/>
-                        <w:sz w:val="16"/>
-                        <w:szCs w:val="16"/>
+                        <w:sz w:val="18"/>
+                        <w:szCs w:val="18"/>
                       </w:rPr>
                     </w:pPr>
                     <w:r>
                       <w:rPr>
                         <w:rFonts w:ascii="Times New Roman" w:hAnsi="Times New Roman" w:cs="Times New Roman"/>
                         <w:noProof/>
-                        <w:sz w:val="16"/>
-                        <w:szCs w:val="16"/>
+                        <w:sz w:val="18"/>
+                        <w:szCs w:val="18"/>
                       </w:rPr>
                       <w:t xml:space="preserve">[15] </w:t>
                     </w:r>
@@ -4275,16 +4535,16 @@
                       <w:rPr>
                         <w:rFonts w:ascii="Times New Roman" w:hAnsi="Times New Roman" w:cs="Times New Roman"/>
                         <w:noProof/>
-                        <w:sz w:val="16"/>
-                        <w:szCs w:val="16"/>
+                        <w:sz w:val="18"/>
+                        <w:szCs w:val="18"/>
                       </w:rPr>
                     </w:pPr>
                     <w:r>
                       <w:rPr>
                         <w:rFonts w:ascii="Times New Roman" w:hAnsi="Times New Roman" w:cs="Times New Roman"/>
                         <w:noProof/>
-                        <w:sz w:val="16"/>
-                        <w:szCs w:val="16"/>
+                        <w:sz w:val="18"/>
+                        <w:szCs w:val="18"/>
                       </w:rPr>
                       <w:t xml:space="preserve">Trunomi, </w:t>
                     </w:r>
@@ -4294,8 +4554,8 @@
                         <w:i/>
                         <w:iCs/>
                         <w:noProof/>
-                        <w:sz w:val="16"/>
-                        <w:szCs w:val="16"/>
+                        <w:sz w:val="18"/>
+                        <w:szCs w:val="18"/>
                       </w:rPr>
                       <w:t xml:space="preserve">EU GDPR COMPLIANCE WITH TRUNOMI – ARTICLE SUMMARIES &amp; SOLUTIONS, </w:t>
                     </w:r>
@@ -4303,8 +4563,8 @@
                       <w:rPr>
                         <w:rFonts w:ascii="Times New Roman" w:hAnsi="Times New Roman" w:cs="Times New Roman"/>
                         <w:noProof/>
-                        <w:sz w:val="16"/>
-                        <w:szCs w:val="16"/>
+                        <w:sz w:val="18"/>
+                        <w:szCs w:val="18"/>
                       </w:rPr>
                       <w:t xml:space="preserve">GDPR, Whitepapaer, 2017. </w:t>
                     </w:r>
@@ -4313,7 +4573,7 @@
               </w:tr>
               <w:tr>
                 <w:trPr>
-                  <w:divId w:val="358899405"/>
+                  <w:divId w:val="631331180"/>
                   <w:tblCellSpacing w:w="15" w:type="dxa"/>
                 </w:trPr>
                 <w:tc>
@@ -4327,16 +4587,16 @@
                       <w:rPr>
                         <w:rFonts w:ascii="Times New Roman" w:hAnsi="Times New Roman" w:cs="Times New Roman"/>
                         <w:noProof/>
-                        <w:sz w:val="16"/>
-                        <w:szCs w:val="16"/>
+                        <w:sz w:val="18"/>
+                        <w:szCs w:val="18"/>
                       </w:rPr>
                     </w:pPr>
                     <w:r>
                       <w:rPr>
                         <w:rFonts w:ascii="Times New Roman" w:hAnsi="Times New Roman" w:cs="Times New Roman"/>
                         <w:noProof/>
-                        <w:sz w:val="16"/>
-                        <w:szCs w:val="16"/>
+                        <w:sz w:val="18"/>
+                        <w:szCs w:val="18"/>
                       </w:rPr>
                       <w:t xml:space="preserve">[16] </w:t>
                     </w:r>
@@ -4353,16 +4613,16 @@
                       <w:rPr>
                         <w:rFonts w:ascii="Times New Roman" w:hAnsi="Times New Roman" w:cs="Times New Roman"/>
                         <w:noProof/>
-                        <w:sz w:val="16"/>
-                        <w:szCs w:val="16"/>
+                        <w:sz w:val="18"/>
+                        <w:szCs w:val="18"/>
                       </w:rPr>
                     </w:pPr>
                     <w:r>
                       <w:rPr>
                         <w:rFonts w:ascii="Times New Roman" w:hAnsi="Times New Roman" w:cs="Times New Roman"/>
                         <w:noProof/>
-                        <w:sz w:val="16"/>
-                        <w:szCs w:val="16"/>
+                        <w:sz w:val="18"/>
+                        <w:szCs w:val="18"/>
                       </w:rPr>
                       <w:t>E.-O. Wilhelm, "A brief history of the General Data Protection Regulation," International Association of Privacy Professionals, 2019. [Online]. Available: https://iapp.org/resources/article/a-brief-history-of-the-general-data-protection-regulation/. [Accessed 13 3 2019].</w:t>
                     </w:r>
@@ -4371,7 +4631,7 @@
               </w:tr>
               <w:tr>
                 <w:trPr>
-                  <w:divId w:val="358899405"/>
+                  <w:divId w:val="631331180"/>
                   <w:tblCellSpacing w:w="15" w:type="dxa"/>
                 </w:trPr>
                 <w:tc>
@@ -4385,16 +4645,16 @@
                       <w:rPr>
                         <w:rFonts w:ascii="Times New Roman" w:hAnsi="Times New Roman" w:cs="Times New Roman"/>
                         <w:noProof/>
-                        <w:sz w:val="16"/>
-                        <w:szCs w:val="16"/>
+                        <w:sz w:val="18"/>
+                        <w:szCs w:val="18"/>
                       </w:rPr>
                     </w:pPr>
                     <w:r>
                       <w:rPr>
                         <w:rFonts w:ascii="Times New Roman" w:hAnsi="Times New Roman" w:cs="Times New Roman"/>
                         <w:noProof/>
-                        <w:sz w:val="16"/>
-                        <w:szCs w:val="16"/>
+                        <w:sz w:val="18"/>
+                        <w:szCs w:val="18"/>
                       </w:rPr>
                       <w:t xml:space="preserve">[17] </w:t>
                     </w:r>
@@ -4411,16 +4671,16 @@
                       <w:rPr>
                         <w:rFonts w:ascii="Times New Roman" w:hAnsi="Times New Roman" w:cs="Times New Roman"/>
                         <w:noProof/>
-                        <w:sz w:val="16"/>
-                        <w:szCs w:val="16"/>
+                        <w:sz w:val="18"/>
+                        <w:szCs w:val="18"/>
                       </w:rPr>
                     </w:pPr>
                     <w:r>
                       <w:rPr>
                         <w:rFonts w:ascii="Times New Roman" w:hAnsi="Times New Roman" w:cs="Times New Roman"/>
                         <w:noProof/>
-                        <w:sz w:val="16"/>
-                        <w:szCs w:val="16"/>
+                        <w:sz w:val="18"/>
+                        <w:szCs w:val="18"/>
                       </w:rPr>
                       <w:t>N. Kramer, "Blockchain, Personal Data and the GDPR Right to be Forgotten," 17 April 2018. [Online]. Available: https://www.blockchainandthelaw.com/2018/04/blockchain-personal-data-and-the-gdpr-right-to-be-forgotten/. [Accessed 13 March 2018].</w:t>
                     </w:r>
@@ -4429,7 +4689,7 @@
               </w:tr>
               <w:tr>
                 <w:trPr>
-                  <w:divId w:val="358899405"/>
+                  <w:divId w:val="631331180"/>
                   <w:tblCellSpacing w:w="15" w:type="dxa"/>
                 </w:trPr>
                 <w:tc>
@@ -4443,16 +4703,16 @@
                       <w:rPr>
                         <w:rFonts w:ascii="Times New Roman" w:hAnsi="Times New Roman" w:cs="Times New Roman"/>
                         <w:noProof/>
-                        <w:sz w:val="16"/>
-                        <w:szCs w:val="16"/>
+                        <w:sz w:val="18"/>
+                        <w:szCs w:val="18"/>
                       </w:rPr>
                     </w:pPr>
                     <w:r>
                       <w:rPr>
                         <w:rFonts w:ascii="Times New Roman" w:hAnsi="Times New Roman" w:cs="Times New Roman"/>
                         <w:noProof/>
-                        <w:sz w:val="16"/>
-                        <w:szCs w:val="16"/>
+                        <w:sz w:val="18"/>
+                        <w:szCs w:val="18"/>
                       </w:rPr>
                       <w:t xml:space="preserve">[18] </w:t>
                     </w:r>
@@ -4469,16 +4729,16 @@
                       <w:rPr>
                         <w:rFonts w:ascii="Times New Roman" w:hAnsi="Times New Roman" w:cs="Times New Roman"/>
                         <w:noProof/>
-                        <w:sz w:val="16"/>
-                        <w:szCs w:val="16"/>
+                        <w:sz w:val="18"/>
+                        <w:szCs w:val="18"/>
                       </w:rPr>
                     </w:pPr>
                     <w:r>
                       <w:rPr>
                         <w:rFonts w:ascii="Times New Roman" w:hAnsi="Times New Roman" w:cs="Times New Roman"/>
                         <w:noProof/>
-                        <w:sz w:val="16"/>
-                        <w:szCs w:val="16"/>
+                        <w:sz w:val="18"/>
+                        <w:szCs w:val="18"/>
                       </w:rPr>
                       <w:t xml:space="preserve">C. Wirth and M. Kolain, "Privacy by BlockChain Design: A Blockchain-enabledGDPR-compliant Approach for Handling Personal Data," </w:t>
                     </w:r>
@@ -4488,8 +4748,8 @@
                         <w:i/>
                         <w:iCs/>
                         <w:noProof/>
-                        <w:sz w:val="16"/>
-                        <w:szCs w:val="16"/>
+                        <w:sz w:val="18"/>
+                        <w:szCs w:val="18"/>
                       </w:rPr>
                       <w:t xml:space="preserve">roceedings of the 1st ERCIMBlockchain Workshop 2018, Reports of the European Society for SociallyEmbedded Technologies, </w:t>
                     </w:r>
@@ -4497,8 +4757,8 @@
                       <w:rPr>
                         <w:rFonts w:ascii="Times New Roman" w:hAnsi="Times New Roman" w:cs="Times New Roman"/>
                         <w:noProof/>
-                        <w:sz w:val="16"/>
-                        <w:szCs w:val="16"/>
+                        <w:sz w:val="18"/>
+                        <w:szCs w:val="18"/>
                       </w:rPr>
                       <w:t xml:space="preserve">pp. 2510-2591, 2018. </w:t>
                     </w:r>
@@ -4507,7 +4767,7 @@
               </w:tr>
               <w:tr>
                 <w:trPr>
-                  <w:divId w:val="358899405"/>
+                  <w:divId w:val="631331180"/>
                   <w:tblCellSpacing w:w="15" w:type="dxa"/>
                 </w:trPr>
                 <w:tc>
@@ -4521,16 +4781,16 @@
                       <w:rPr>
                         <w:rFonts w:ascii="Times New Roman" w:hAnsi="Times New Roman" w:cs="Times New Roman"/>
                         <w:noProof/>
-                        <w:sz w:val="16"/>
-                        <w:szCs w:val="16"/>
+                        <w:sz w:val="18"/>
+                        <w:szCs w:val="18"/>
                       </w:rPr>
                     </w:pPr>
                     <w:r>
                       <w:rPr>
                         <w:rFonts w:ascii="Times New Roman" w:hAnsi="Times New Roman" w:cs="Times New Roman"/>
                         <w:noProof/>
-                        <w:sz w:val="16"/>
-                        <w:szCs w:val="16"/>
+                        <w:sz w:val="18"/>
+                        <w:szCs w:val="18"/>
                       </w:rPr>
                       <w:t xml:space="preserve">[19] </w:t>
                     </w:r>
@@ -4547,16 +4807,16 @@
                       <w:rPr>
                         <w:rFonts w:ascii="Times New Roman" w:hAnsi="Times New Roman" w:cs="Times New Roman"/>
                         <w:noProof/>
-                        <w:sz w:val="16"/>
-                        <w:szCs w:val="16"/>
+                        <w:sz w:val="18"/>
+                        <w:szCs w:val="18"/>
                       </w:rPr>
                     </w:pPr>
                     <w:r>
                       <w:rPr>
                         <w:rFonts w:ascii="Times New Roman" w:hAnsi="Times New Roman" w:cs="Times New Roman"/>
                         <w:noProof/>
-                        <w:sz w:val="16"/>
-                        <w:szCs w:val="16"/>
+                        <w:sz w:val="18"/>
+                        <w:szCs w:val="18"/>
                       </w:rPr>
                       <w:t xml:space="preserve">B.-J. Koops and R. Leenes, "Privacy regulation cannot behardcoded. A critical comment on the‘privacy by design’ provision in data-protection law," </w:t>
                     </w:r>
@@ -4566,8 +4826,8 @@
                         <w:i/>
                         <w:iCs/>
                         <w:noProof/>
-                        <w:sz w:val="16"/>
-                        <w:szCs w:val="16"/>
+                        <w:sz w:val="18"/>
+                        <w:szCs w:val="18"/>
                       </w:rPr>
                       <w:t xml:space="preserve">International Review of Law, Computers &amp; Technology , </w:t>
                     </w:r>
@@ -4575,10 +4835,88 @@
                       <w:rPr>
                         <w:rFonts w:ascii="Times New Roman" w:hAnsi="Times New Roman" w:cs="Times New Roman"/>
                         <w:noProof/>
-                        <w:sz w:val="16"/>
-                        <w:szCs w:val="16"/>
+                        <w:sz w:val="18"/>
+                        <w:szCs w:val="18"/>
                       </w:rPr>
                       <w:t xml:space="preserve">pp. 37-41, 2013. </w:t>
+                    </w:r>
+                  </w:p>
+                </w:tc>
+              </w:tr>
+              <w:tr>
+                <w:trPr>
+                  <w:divId w:val="631331180"/>
+                  <w:tblCellSpacing w:w="15" w:type="dxa"/>
+                </w:trPr>
+                <w:tc>
+                  <w:tcPr>
+                    <w:tcW w:w="50" w:type="pct"/>
+                    <w:hideMark/>
+                  </w:tcPr>
+                  <w:p>
+                    <w:pPr>
+                      <w:pStyle w:val="Bibliography"/>
+                      <w:rPr>
+                        <w:rFonts w:ascii="Times New Roman" w:hAnsi="Times New Roman" w:cs="Times New Roman"/>
+                        <w:noProof/>
+                        <w:sz w:val="18"/>
+                        <w:szCs w:val="18"/>
+                      </w:rPr>
+                    </w:pPr>
+                    <w:r>
+                      <w:rPr>
+                        <w:rFonts w:ascii="Times New Roman" w:hAnsi="Times New Roman" w:cs="Times New Roman"/>
+                        <w:noProof/>
+                        <w:sz w:val="18"/>
+                        <w:szCs w:val="18"/>
+                      </w:rPr>
+                      <w:t xml:space="preserve">[20] </w:t>
+                    </w:r>
+                  </w:p>
+                </w:tc>
+                <w:tc>
+                  <w:tcPr>
+                    <w:tcW w:w="0" w:type="auto"/>
+                    <w:hideMark/>
+                  </w:tcPr>
+                  <w:p>
+                    <w:pPr>
+                      <w:pStyle w:val="Bibliography"/>
+                      <w:rPr>
+                        <w:rFonts w:ascii="Times New Roman" w:hAnsi="Times New Roman" w:cs="Times New Roman"/>
+                        <w:noProof/>
+                        <w:sz w:val="18"/>
+                        <w:szCs w:val="18"/>
+                      </w:rPr>
+                    </w:pPr>
+                    <w:r>
+                      <w:rPr>
+                        <w:rFonts w:ascii="Times New Roman" w:hAnsi="Times New Roman" w:cs="Times New Roman"/>
+                        <w:noProof/>
+                        <w:sz w:val="18"/>
+                        <w:szCs w:val="18"/>
+                      </w:rPr>
+                      <w:t xml:space="preserve">B. Faber, G. Michelet, N. Weidmann, R. R. Mukkamala and R. Vatrapu, "BPDIMS: A Blockchain-based Personal Data and Identity Management System," </w:t>
+                    </w:r>
+                    <w:r>
+                      <w:rPr>
+                        <w:rFonts w:ascii="Times New Roman" w:hAnsi="Times New Roman" w:cs="Times New Roman"/>
+                        <w:i/>
+                        <w:iCs/>
+                        <w:noProof/>
+                        <w:sz w:val="18"/>
+                        <w:szCs w:val="18"/>
+                      </w:rPr>
+                      <w:t xml:space="preserve">Proceedings of the 52nd Hawaii Interantional Conference on System Sciences, </w:t>
+                    </w:r>
+                    <w:r>
+                      <w:rPr>
+                        <w:rFonts w:ascii="Times New Roman" w:hAnsi="Times New Roman" w:cs="Times New Roman"/>
+                        <w:noProof/>
+                        <w:sz w:val="18"/>
+                        <w:szCs w:val="18"/>
+                      </w:rPr>
+                      <w:t xml:space="preserve">pp. 6855-6864, 2019. </w:t>
                     </w:r>
                   </w:p>
                 </w:tc>
@@ -4586,7 +4924,7 @@
             </w:tbl>
             <w:p>
               <w:pPr>
-                <w:divId w:val="358899405"/>
+                <w:divId w:val="631331180"/>
                 <w:rPr>
                   <w:noProof/>
                 </w:rPr>
@@ -4617,8 +4955,8 @@
       </w:pPr>
     </w:p>
     <w:sectPr>
-      <w:headerReference w:type="default" r:id="rId12"/>
-      <w:footerReference w:type="default" r:id="rId13"/>
+      <w:headerReference w:type="default" r:id="rId14"/>
+      <w:footerReference w:type="default" r:id="rId15"/>
       <w:type w:val="continuous"/>
       <w:pgSz w:w="12240" w:h="15840" w:code="1"/>
       <w:pgMar w:top="1008" w:right="936" w:bottom="1008" w:left="936" w:header="432" w:footer="432" w:gutter="0"/>
@@ -8442,11 +8780,48 @@
     </b:Author>
     <b:RefOrder>17</b:RefOrder>
   </b:Source>
+  <b:Source>
+    <b:Tag>Fab19</b:Tag>
+    <b:SourceType>JournalArticle</b:SourceType>
+    <b:Guid>{473F514E-82F5-40B0-8DE6-CF79C665B2FE}</b:Guid>
+    <b:Title>BPDIMS: A Blockchain-based Personal Data and Identity Management System</b:Title>
+    <b:Year>2019</b:Year>
+    <b:JournalName>Proceedings of the 52nd Hawaii Interantional Conference on System Sciences</b:JournalName>
+    <b:Pages>6855-6864</b:Pages>
+    <b:Author>
+      <b:Author>
+        <b:NameList>
+          <b:Person>
+            <b:Last>Faber</b:Last>
+            <b:First>Benedict</b:First>
+          </b:Person>
+          <b:Person>
+            <b:Last>Michelet</b:Last>
+            <b:First>Georg</b:First>
+          </b:Person>
+          <b:Person>
+            <b:Last>Weidmann</b:Last>
+            <b:First>Niklas</b:First>
+          </b:Person>
+          <b:Person>
+            <b:Last>Mukkamala</b:Last>
+            <b:Middle>Rao</b:Middle>
+            <b:First>Raghava</b:First>
+          </b:Person>
+          <b:Person>
+            <b:Last>Vatrapu</b:Last>
+            <b:First>Ravi</b:First>
+          </b:Person>
+        </b:NameList>
+      </b:Author>
+    </b:Author>
+    <b:RefOrder>20</b:RefOrder>
+  </b:Source>
 </b:Sources>
 </file>
 
 <file path=customXml/itemProps1.xml><?xml version="1.0" encoding="utf-8"?>
-<ds:datastoreItem xmlns:ds="http://schemas.openxmlformats.org/officeDocument/2006/customXml" ds:itemID="{F8518233-55BF-4A2B-9336-F1A25C215119}">
+<ds:datastoreItem xmlns:ds="http://schemas.openxmlformats.org/officeDocument/2006/customXml" ds:itemID="{D2314BD0-84EB-4137-B6CE-2F6CA95ABCE0}">
   <ds:schemaRefs>
     <ds:schemaRef ds:uri="http://schemas.openxmlformats.org/officeDocument/2006/bibliography"/>
   </ds:schemaRefs>

</xml_diff>

<commit_message>
content and format updates
</commit_message>
<xml_diff>
--- a/Andy_An_Jodi_Tori_MSDSProjectProposal.docx
+++ b/Andy_An_Jodi_Tori_MSDSProjectProposal.docx
@@ -208,7 +208,6 @@
           <w:id w:val="-244030166"/>
           <w:citation/>
         </w:sdtPr>
-        <w:sdtEndPr/>
         <w:sdtContent>
           <w:r>
             <w:fldChar w:fldCharType="begin"/>
@@ -265,7 +264,6 @@
           <w:id w:val="1481347585"/>
           <w:citation/>
         </w:sdtPr>
-        <w:sdtEndPr/>
         <w:sdtContent>
           <w:r>
             <w:fldChar w:fldCharType="begin"/>
@@ -301,7 +299,6 @@
           <w:id w:val="1009728366"/>
           <w:citation/>
         </w:sdtPr>
-        <w:sdtEndPr/>
         <w:sdtContent>
           <w:r>
             <w:fldChar w:fldCharType="begin"/>
@@ -337,7 +334,6 @@
           <w:id w:val="-1868744778"/>
           <w:citation/>
         </w:sdtPr>
-        <w:sdtEndPr/>
         <w:sdtContent>
           <w:r>
             <w:fldChar w:fldCharType="begin"/>
@@ -367,7 +363,6 @@
           <w:id w:val="-750659221"/>
           <w:citation/>
         </w:sdtPr>
-        <w:sdtEndPr/>
         <w:sdtContent>
           <w:r>
             <w:fldChar w:fldCharType="begin"/>
@@ -397,7 +392,6 @@
           <w:id w:val="1091353864"/>
           <w:citation/>
         </w:sdtPr>
-        <w:sdtEndPr/>
         <w:sdtContent>
           <w:r>
             <w:fldChar w:fldCharType="begin"/>
@@ -436,7 +430,6 @@
           <w:id w:val="-1488311545"/>
           <w:citation/>
         </w:sdtPr>
-        <w:sdtEndPr/>
         <w:sdtContent>
           <w:r>
             <w:fldChar w:fldCharType="begin"/>
@@ -490,7 +483,6 @@
           <w:id w:val="1086576082"/>
           <w:citation/>
         </w:sdtPr>
-        <w:sdtEndPr/>
         <w:sdtContent>
           <w:r>
             <w:fldChar w:fldCharType="begin"/>
@@ -541,7 +533,6 @@
           <w:id w:val="920459376"/>
           <w:citation/>
         </w:sdtPr>
-        <w:sdtEndPr/>
         <w:sdtContent>
           <w:r>
             <w:fldChar w:fldCharType="begin"/>
@@ -612,20 +603,11 @@
         <w:t>,</w:t>
       </w:r>
       <w:r>
-        <w:t xml:space="preserve"> </w:t>
-      </w:r>
-      <w:r>
-        <w:t xml:space="preserve">IV. </w:t>
-      </w:r>
-      <w:r>
-        <w:t xml:space="preserve">Current </w:t>
+        <w:t xml:space="preserve"> IV. Current </w:t>
       </w:r>
       <w:proofErr w:type="spellStart"/>
       <w:r>
-        <w:t>Related</w:t>
-      </w:r>
-      <w:r>
-        <w:t xml:space="preserve"> Work</w:t>
+        <w:t>Related Work</w:t>
       </w:r>
       <w:proofErr w:type="spellEnd"/>
       <w:r>
@@ -671,7 +653,6 @@
           <w:id w:val="1961071607"/>
           <w:citation/>
         </w:sdtPr>
-        <w:sdtEndPr/>
         <w:sdtContent>
           <w:r>
             <w:fldChar w:fldCharType="begin"/>
@@ -701,7 +682,6 @@
           <w:id w:val="309141180"/>
           <w:citation/>
         </w:sdtPr>
-        <w:sdtEndPr/>
         <w:sdtContent>
           <w:r>
             <w:fldChar w:fldCharType="begin"/>
@@ -873,6 +853,12 @@
         <w:rPr>
           <w:b/>
         </w:rPr>
+        <w:t xml:space="preserve">2.1 </w:t>
+      </w:r>
+      <w:r>
+        <w:rPr>
+          <w:b/>
+        </w:rPr>
         <w:t>How does Blockchain Works?</w:t>
       </w:r>
     </w:p>
@@ -897,7 +883,6 @@
           <w:id w:val="323487762"/>
           <w:citation/>
         </w:sdtPr>
-        <w:sdtEndPr/>
         <w:sdtContent>
           <w:r>
             <w:fldChar w:fldCharType="begin"/>
@@ -1079,6 +1064,12 @@
         <w:rPr>
           <w:b/>
         </w:rPr>
+        <w:t xml:space="preserve">2.2 </w:t>
+      </w:r>
+      <w:r>
+        <w:rPr>
+          <w:b/>
+        </w:rPr>
         <w:t>What is a Cryptographic Hash Function?</w:t>
       </w:r>
     </w:p>
@@ -1103,7 +1094,6 @@
           <w:id w:val="927698515"/>
           <w:citation/>
         </w:sdtPr>
-        <w:sdtEndPr/>
         <w:sdtContent>
           <w:r>
             <w:fldChar w:fldCharType="begin"/>
@@ -1141,6 +1131,12 @@
           <w:b/>
         </w:rPr>
       </w:pPr>
+      <w:r>
+        <w:rPr>
+          <w:b/>
+        </w:rPr>
+        <w:t xml:space="preserve">2.3 </w:t>
+      </w:r>
       <w:r>
         <w:rPr>
           <w:b/>
@@ -1169,7 +1165,6 @@
           <w:id w:val="-1848250959"/>
           <w:citation/>
         </w:sdtPr>
-        <w:sdtEndPr/>
         <w:sdtContent>
           <w:r>
             <w:fldChar w:fldCharType="begin"/>
@@ -1207,6 +1202,12 @@
           <w:b/>
         </w:rPr>
       </w:pPr>
+      <w:r>
+        <w:rPr>
+          <w:b/>
+        </w:rPr>
+        <w:t xml:space="preserve">2.4 </w:t>
+      </w:r>
       <w:r>
         <w:rPr>
           <w:b/>
@@ -1342,7 +1343,6 @@
           <w:id w:val="-2057610277"/>
           <w:citation/>
         </w:sdtPr>
-        <w:sdtEndPr/>
         <w:sdtContent>
           <w:r>
             <w:fldChar w:fldCharType="begin"/>
@@ -1372,7 +1372,6 @@
           <w:id w:val="257262612"/>
           <w:citation/>
         </w:sdtPr>
-        <w:sdtEndPr/>
         <w:sdtContent>
           <w:r>
             <w:fldChar w:fldCharType="begin"/>
@@ -1402,7 +1401,6 @@
           <w:id w:val="1153567675"/>
           <w:citation/>
         </w:sdtPr>
-        <w:sdtEndPr/>
         <w:sdtContent>
           <w:r>
             <w:fldChar w:fldCharType="begin"/>
@@ -1466,6 +1464,12 @@
           <w:b/>
         </w:rPr>
       </w:pPr>
+      <w:r>
+        <w:rPr>
+          <w:b/>
+        </w:rPr>
+        <w:t xml:space="preserve">2.1 </w:t>
+      </w:r>
       <w:r>
         <w:rPr>
           <w:b/>
@@ -1510,7 +1514,6 @@
           <w:id w:val="1472780099"/>
           <w:citation/>
         </w:sdtPr>
-        <w:sdtEndPr/>
         <w:sdtContent>
           <w:r>
             <w:fldChar w:fldCharType="begin"/>
@@ -1552,7 +1555,6 @@
           <w:id w:val="-1376006439"/>
           <w:citation/>
         </w:sdtPr>
-        <w:sdtEndPr/>
         <w:sdtContent>
           <w:r>
             <w:fldChar w:fldCharType="begin"/>
@@ -1591,7 +1593,6 @@
           <w:id w:val="965478172"/>
           <w:citation/>
         </w:sdtPr>
-        <w:sdtEndPr/>
         <w:sdtContent>
           <w:r>
             <w:fldChar w:fldCharType="begin"/>
@@ -1655,7 +1656,7 @@
           <w:numId w:val="43"/>
         </w:numPr>
         <w:spacing w:after="160" w:line="259" w:lineRule="auto"/>
-        <w:ind w:left="720" w:right="720" w:firstLine="180"/>
+        <w:ind w:left="450" w:right="540" w:firstLine="180"/>
         <w:jc w:val="both"/>
         <w:rPr>
           <w:i/>
@@ -1704,7 +1705,7 @@
           <w:numId w:val="43"/>
         </w:numPr>
         <w:spacing w:after="160" w:line="259" w:lineRule="auto"/>
-        <w:ind w:left="720" w:right="720" w:firstLine="180"/>
+        <w:ind w:left="450" w:right="540" w:firstLine="180"/>
         <w:jc w:val="both"/>
         <w:rPr>
           <w:i/>
@@ -1714,13 +1715,7 @@
         <w:rPr>
           <w:i/>
         </w:rPr>
-        <w:t xml:space="preserve">Instead of the current obligation of all companies to notify all data protection activities to data protection supervisors – a requirement that has led to unnecessary paperwork and costs businesses €130 million </w:t>
-      </w:r>
-      <w:r>
-        <w:rPr>
-          <w:i/>
-        </w:rPr>
-        <w:t>per year, the Regulation provides for increased </w:t>
+        <w:t>Instead of the current obligation of all companies to notify all data protection activities to data protection supervisors – a requirement that has led to unnecessary paperwork and costs businesses €130 million per year, the Regulation provides for increased </w:t>
       </w:r>
       <w:r>
         <w:rPr>
@@ -1745,7 +1740,7 @@
           <w:numId w:val="43"/>
         </w:numPr>
         <w:spacing w:after="160" w:line="259" w:lineRule="auto"/>
-        <w:ind w:left="720" w:right="720" w:firstLine="180"/>
+        <w:ind w:left="450" w:right="540" w:firstLine="180"/>
         <w:jc w:val="both"/>
         <w:rPr>
           <w:i/>
@@ -1792,7 +1787,7 @@
           <w:numId w:val="43"/>
         </w:numPr>
         <w:spacing w:after="160" w:line="259" w:lineRule="auto"/>
-        <w:ind w:left="720" w:right="720" w:firstLine="180"/>
+        <w:ind w:left="450" w:right="540" w:firstLine="180"/>
         <w:jc w:val="both"/>
         <w:rPr>
           <w:i/>
@@ -1861,7 +1856,7 @@
           <w:numId w:val="43"/>
         </w:numPr>
         <w:spacing w:after="160" w:line="259" w:lineRule="auto"/>
-        <w:ind w:left="720" w:right="720" w:firstLine="180"/>
+        <w:ind w:left="450" w:right="540" w:firstLine="180"/>
         <w:jc w:val="both"/>
         <w:rPr>
           <w:i/>
@@ -1910,7 +1905,7 @@
           <w:numId w:val="43"/>
         </w:numPr>
         <w:spacing w:after="160" w:line="259" w:lineRule="auto"/>
-        <w:ind w:left="720" w:right="720" w:firstLine="90"/>
+        <w:ind w:left="450" w:right="540" w:firstLine="90"/>
         <w:jc w:val="both"/>
         <w:rPr>
           <w:i/>
@@ -1945,7 +1940,7 @@
           <w:numId w:val="43"/>
         </w:numPr>
         <w:spacing w:after="160" w:line="259" w:lineRule="auto"/>
-        <w:ind w:left="720" w:right="720" w:firstLine="90"/>
+        <w:ind w:left="450" w:right="540" w:firstLine="90"/>
         <w:jc w:val="both"/>
         <w:rPr>
           <w:i/>
@@ -1980,7 +1975,7 @@
           <w:numId w:val="43"/>
         </w:numPr>
         <w:spacing w:after="160" w:line="259" w:lineRule="auto"/>
-        <w:ind w:left="720" w:right="720" w:firstLine="90"/>
+        <w:ind w:left="450" w:right="540" w:firstLine="90"/>
         <w:jc w:val="both"/>
         <w:rPr>
           <w:i/>
@@ -2009,7 +2004,7 @@
           <w:numId w:val="43"/>
         </w:numPr>
         <w:spacing w:after="160" w:line="259" w:lineRule="auto"/>
-        <w:ind w:left="720" w:right="720" w:firstLine="90"/>
+        <w:ind w:left="450" w:right="540" w:firstLine="90"/>
         <w:jc w:val="both"/>
         <w:rPr>
           <w:i/>
@@ -2077,7 +2072,6 @@
           <w:id w:val="-851258374"/>
           <w:citation/>
         </w:sdtPr>
-        <w:sdtEndPr/>
         <w:sdtContent>
           <w:r>
             <w:rPr>
@@ -2120,18 +2114,18 @@
     </w:p>
     <w:p>
       <w:pPr>
-        <w:ind w:left="202"/>
-        <w:jc w:val="both"/>
-      </w:pPr>
-    </w:p>
-    <w:p>
-      <w:pPr>
         <w:ind w:firstLine="202"/>
         <w:jc w:val="both"/>
       </w:pPr>
       <w:r>
         <w:t xml:space="preserve">The GDPR at its core is powerful and needed, however, the application of it interferes with the premise behind Blockchain Technology.  In 2012 when the European Commission first introduced the GDPR, blockchain was not a known word and the GDPR idea was initially focused on cloud services and social networks. </w:t>
       </w:r>
+    </w:p>
+    <w:p>
+      <w:pPr>
+        <w:ind w:firstLine="202"/>
+        <w:jc w:val="both"/>
+      </w:pPr>
     </w:p>
     <w:p>
       <w:pPr>
@@ -2142,11 +2136,10 @@
         <w:rPr>
           <w:noProof/>
         </w:rPr>
-        <w:lastRenderedPageBreak/>
         <w:drawing>
-          <wp:inline distT="0" distB="0" distL="0" distR="0" wp14:anchorId="3012B7C9" wp14:editId="57EE214B">
-            <wp:extent cx="3122672" cy="1845891"/>
-            <wp:effectExtent l="0" t="0" r="1905" b="0"/>
+          <wp:inline distT="0" distB="0" distL="0" distR="0" wp14:anchorId="3012B7C9" wp14:editId="77BCA9AA">
+            <wp:extent cx="2790164" cy="1649338"/>
+            <wp:effectExtent l="0" t="0" r="4445" b="1905"/>
             <wp:docPr id="4" name="Picture 4"/>
             <wp:cNvGraphicFramePr>
               <a:graphicFrameLocks xmlns:a="http://schemas.openxmlformats.org/drawingml/2006/main" noChangeAspect="1"/>
@@ -2173,7 +2166,7 @@
                   <pic:spPr>
                     <a:xfrm>
                       <a:off x="0" y="0"/>
-                      <a:ext cx="3138559" cy="1855282"/>
+                      <a:ext cx="2816136" cy="1664691"/>
                     </a:xfrm>
                     <a:prstGeom prst="rect">
                       <a:avLst/>
@@ -2238,7 +2231,6 @@
           <w:id w:val="1647783500"/>
           <w:citation/>
         </w:sdtPr>
-        <w:sdtEndPr/>
         <w:sdtContent>
           <w:r>
             <w:fldChar w:fldCharType="begin"/>
@@ -2266,6 +2258,7 @@
         <w:ind w:left="202"/>
       </w:pPr>
       <w:r>
+        <w:lastRenderedPageBreak/>
         <w:t xml:space="preserve"> </w:t>
       </w:r>
     </w:p>
@@ -2276,6 +2269,12 @@
           <w:b/>
         </w:rPr>
       </w:pPr>
+      <w:r>
+        <w:rPr>
+          <w:b/>
+        </w:rPr>
+        <w:t xml:space="preserve">2.2 </w:t>
+      </w:r>
       <w:r>
         <w:rPr>
           <w:b/>
@@ -2305,7 +2304,6 @@
           <w:id w:val="1106303633"/>
           <w:citation/>
         </w:sdtPr>
-        <w:sdtEndPr/>
         <w:sdtContent>
           <w:r>
             <w:fldChar w:fldCharType="begin"/>
@@ -2327,18 +2325,6 @@
           </w:r>
         </w:sdtContent>
       </w:sdt>
-    </w:p>
-    <w:p>
-      <w:pPr>
-        <w:ind w:left="202"/>
-        <w:jc w:val="both"/>
-      </w:pPr>
-    </w:p>
-    <w:p>
-      <w:pPr>
-        <w:ind w:left="202"/>
-        <w:jc w:val="both"/>
-      </w:pPr>
     </w:p>
     <w:p>
       <w:pPr>
@@ -2795,15 +2781,7 @@
                 <w:sz w:val="20"/>
                 <w:szCs w:val="20"/>
               </w:rPr>
-              <w:t xml:space="preserve">BC runs counter to data minimization, storage limitations and a clearly determined data controller, raising the question whether it is </w:t>
-            </w:r>
-            <w:r>
-              <w:rPr>
-                <w:rFonts w:ascii="Times New Roman" w:hAnsi="Times New Roman" w:cs="Times New Roman"/>
-                <w:sz w:val="20"/>
-                <w:szCs w:val="20"/>
-              </w:rPr>
-              <w:t>in line with ‘Privacy by Design’ (</w:t>
+              <w:t>BC runs counter to data minimization, storage limitations and a clearly determined data controller, raising the question whether it is in line with ‘Privacy by Design’ (</w:t>
             </w:r>
             <w:proofErr w:type="spellStart"/>
             <w:r>
@@ -2995,6 +2973,12 @@
         <w:ind w:left="202"/>
         <w:jc w:val="both"/>
       </w:pPr>
+    </w:p>
+    <w:p>
+      <w:pPr>
+        <w:ind w:left="202"/>
+        <w:jc w:val="both"/>
+      </w:pPr>
       <w:r>
         <w:t>Article 4</w:t>
       </w:r>
@@ -3012,7 +2996,6 @@
           <w:id w:val="355549943"/>
           <w:citation/>
         </w:sdtPr>
-        <w:sdtEndPr/>
         <w:sdtContent>
           <w:r>
             <w:fldChar w:fldCharType="begin"/>
@@ -3066,7 +3049,6 @@
           <w:id w:val="1996989737"/>
           <w:citation/>
         </w:sdtPr>
-        <w:sdtEndPr/>
         <w:sdtContent>
           <w:r>
             <w:fldChar w:fldCharType="begin"/>
@@ -3144,7 +3126,6 @@
           <w:id w:val="1183476838"/>
           <w:citation/>
         </w:sdtPr>
-        <w:sdtEndPr/>
         <w:sdtContent>
           <w:r>
             <w:fldChar w:fldCharType="begin"/>
@@ -3177,7 +3158,6 @@
           <w:id w:val="1335647615"/>
           <w:citation/>
         </w:sdtPr>
-        <w:sdtEndPr/>
         <w:sdtContent>
           <w:r>
             <w:fldChar w:fldCharType="begin"/>
@@ -3226,6 +3206,108 @@
       <w:r>
         <w:t>Article 26 discusses the description of who is responsible. This must be completed in a transparent manner in order to be in compliance, which can be a challenge when there are joint data controllers.</w:t>
       </w:r>
+    </w:p>
+    <w:p>
+      <w:pPr>
+        <w:ind w:left="202"/>
+        <w:jc w:val="both"/>
+      </w:pPr>
+    </w:p>
+    <w:p>
+      <w:pPr>
+        <w:ind w:left="202"/>
+        <w:jc w:val="both"/>
+      </w:pPr>
+    </w:p>
+    <w:p>
+      <w:pPr>
+        <w:ind w:left="202"/>
+        <w:jc w:val="both"/>
+      </w:pPr>
+    </w:p>
+    <w:p>
+      <w:pPr>
+        <w:ind w:left="202"/>
+        <w:jc w:val="both"/>
+      </w:pPr>
+    </w:p>
+    <w:p>
+      <w:pPr>
+        <w:ind w:left="202"/>
+        <w:jc w:val="both"/>
+      </w:pPr>
+    </w:p>
+    <w:p>
+      <w:pPr>
+        <w:ind w:left="202"/>
+        <w:jc w:val="both"/>
+      </w:pPr>
+    </w:p>
+    <w:p>
+      <w:pPr>
+        <w:ind w:left="202"/>
+        <w:jc w:val="both"/>
+      </w:pPr>
+    </w:p>
+    <w:p>
+      <w:pPr>
+        <w:ind w:left="202"/>
+        <w:jc w:val="both"/>
+      </w:pPr>
+    </w:p>
+    <w:p>
+      <w:pPr>
+        <w:ind w:left="202"/>
+        <w:jc w:val="both"/>
+      </w:pPr>
+    </w:p>
+    <w:p>
+      <w:pPr>
+        <w:ind w:left="202"/>
+        <w:jc w:val="both"/>
+      </w:pPr>
+    </w:p>
+    <w:p>
+      <w:pPr>
+        <w:ind w:left="202"/>
+        <w:jc w:val="both"/>
+      </w:pPr>
+    </w:p>
+    <w:p>
+      <w:pPr>
+        <w:ind w:left="202"/>
+        <w:jc w:val="both"/>
+      </w:pPr>
+    </w:p>
+    <w:p>
+      <w:pPr>
+        <w:ind w:left="202"/>
+        <w:jc w:val="both"/>
+      </w:pPr>
+    </w:p>
+    <w:p>
+      <w:pPr>
+        <w:ind w:left="202"/>
+        <w:jc w:val="both"/>
+      </w:pPr>
+    </w:p>
+    <w:p>
+      <w:pPr>
+        <w:ind w:left="202"/>
+        <w:jc w:val="both"/>
+      </w:pPr>
+    </w:p>
+    <w:p>
+      <w:pPr>
+        <w:ind w:left="202"/>
+        <w:jc w:val="both"/>
+      </w:pPr>
+    </w:p>
+    <w:p>
+      <w:pPr>
+        <w:ind w:left="202"/>
+        <w:jc w:val="both"/>
+      </w:pPr>
     </w:p>
     <w:p>
       <w:pPr>
@@ -3329,7 +3411,6 @@
           <w:id w:val="-996887053"/>
           <w:citation/>
         </w:sdtPr>
-        <w:sdtEndPr/>
         <w:sdtContent>
           <w:r>
             <w:fldChar w:fldCharType="begin"/>
@@ -3539,7 +3620,6 @@
           <w:id w:val="1420983406"/>
           <w:citation/>
         </w:sdtPr>
-        <w:sdtEndPr/>
         <w:sdtContent>
           <w:r>
             <w:fldChar w:fldCharType="begin"/>
@@ -3670,7 +3750,6 @@
           <w:id w:val="1795104975"/>
           <w:citation/>
         </w:sdtPr>
-        <w:sdtEndPr/>
         <w:sdtContent>
           <w:r>
             <w:fldChar w:fldCharType="begin"/>
@@ -3846,6 +3925,19 @@
       <w:r>
         <w:lastRenderedPageBreak/>
         <w:t>Conceptual Design: AI Smart Contract on Public Blockchain</w:t>
+      </w:r>
+    </w:p>
+    <w:p>
+      <w:pPr>
+        <w:rPr>
+          <w:b/>
+        </w:rPr>
+      </w:pPr>
+      <w:r>
+        <w:rPr>
+          <w:b/>
+        </w:rPr>
+        <w:t>5.1 Summary</w:t>
       </w:r>
     </w:p>
     <w:p/>
@@ -3984,6 +4076,12 @@
         <w:rPr>
           <w:b/>
         </w:rPr>
+        <w:t xml:space="preserve">5.2 </w:t>
+      </w:r>
+      <w:r>
+        <w:rPr>
+          <w:b/>
+        </w:rPr>
         <w:t>System Overview</w:t>
       </w:r>
     </w:p>
@@ -4098,15 +4196,16 @@
     <w:p>
       <w:pPr>
         <w:jc w:val="both"/>
-      </w:pPr>
-    </w:p>
-    <w:p>
-      <w:pPr>
-        <w:jc w:val="both"/>
         <w:rPr>
           <w:b/>
         </w:rPr>
       </w:pPr>
+      <w:r>
+        <w:rPr>
+          <w:b/>
+        </w:rPr>
+        <w:t xml:space="preserve">5.3 </w:t>
+      </w:r>
       <w:r>
         <w:rPr>
           <w:b/>
@@ -4240,6 +4339,12 @@
         <w:rPr>
           <w:b/>
         </w:rPr>
+        <w:t xml:space="preserve">5.4 </w:t>
+      </w:r>
+      <w:r>
+        <w:rPr>
+          <w:b/>
+        </w:rPr>
         <w:t>Tiers for User Data</w:t>
       </w:r>
     </w:p>
@@ -4313,6 +4418,7 @@
     </w:p>
     <w:p>
       <w:pPr>
+        <w:ind w:firstLine="202"/>
         <w:jc w:val="both"/>
       </w:pPr>
     </w:p>
@@ -4323,6 +4429,50 @@
           <w:b/>
         </w:rPr>
       </w:pPr>
+      <w:r>
+        <w:rPr>
+          <w:b/>
+        </w:rPr>
+        <w:t xml:space="preserve">5.5 </w:t>
+      </w:r>
+      <w:r>
+        <w:rPr>
+          <w:b/>
+        </w:rPr>
+        <w:t>Sample Code for API to Blockchain</w:t>
+      </w:r>
+    </w:p>
+    <w:p>
+      <w:pPr>
+        <w:jc w:val="both"/>
+      </w:pPr>
+    </w:p>
+    <w:p>
+      <w:pPr>
+        <w:jc w:val="both"/>
+      </w:pPr>
+      <w:r>
+        <w:tab/>
+      </w:r>
+    </w:p>
+    <w:p>
+      <w:pPr>
+        <w:jc w:val="both"/>
+      </w:pPr>
+    </w:p>
+    <w:p>
+      <w:pPr>
+        <w:jc w:val="both"/>
+        <w:rPr>
+          <w:b/>
+        </w:rPr>
+      </w:pPr>
+      <w:r>
+        <w:rPr>
+          <w:b/>
+        </w:rPr>
+        <w:t xml:space="preserve">5.6 </w:t>
+      </w:r>
       <w:r>
         <w:rPr>
           <w:b/>
@@ -4394,6 +4544,7 @@
         </w:numPr>
       </w:pPr>
       <w:r>
+        <w:lastRenderedPageBreak/>
         <w:t>Recommendation Engine on Compensation bi-directionally</w:t>
       </w:r>
     </w:p>
@@ -4422,57 +4573,64 @@
           <w:b/>
         </w:rPr>
       </w:pPr>
-    </w:p>
-    <w:p>
-      <w:pPr>
+      <w:r>
         <w:rPr>
           <w:b/>
         </w:rPr>
-      </w:pPr>
-    </w:p>
-    <w:p>
-      <w:pPr>
+        <w:t xml:space="preserve">5.7 </w:t>
+      </w:r>
+      <w:r>
         <w:rPr>
           <w:b/>
         </w:rPr>
-      </w:pPr>
-      <w:bookmarkStart w:id="1" w:name="_GoBack"/>
-      <w:bookmarkEnd w:id="1"/>
-      <w:r>
+        <w:t>Analysis of AI</w:t>
+      </w:r>
+    </w:p>
+    <w:p/>
+    <w:p>
+      <w:pPr>
+        <w:ind w:firstLine="202"/>
+        <w:jc w:val="both"/>
+      </w:pPr>
+      <w:r>
+        <w:t>To demonstrate a possible interaction between smart contracts and artificial intelligence, we imputed an existing data set on San Francisco restaurant ratings to fit the parameters for this paper.  This data set was suitable to illustrate how both supervised and unsupervised machine learning can provide insights to guide the execution of the smart contracts pre-defined conditions.  The end result will be exploratory data/data mining analysis, feature selection, and possible algorithms that are relevant to scoring whether an entity requesting data is trustworthy enough to access multiple tiers of personal information.  There are many machine learning algorithms that can be applied but we have recommended a few that seem to be a good fit for the purposes of the paper.</w:t>
+      </w:r>
+    </w:p>
+    <w:p>
+      <w:pPr>
+        <w:jc w:val="both"/>
+      </w:pPr>
+    </w:p>
+    <w:p>
+      <w:pPr>
+        <w:jc w:val="both"/>
         <w:rPr>
           <w:b/>
         </w:rPr>
-        <w:lastRenderedPageBreak/>
-        <w:t>Analysis of AI</w:t>
-      </w:r>
-    </w:p>
-    <w:p/>
-    <w:p>
-      <w:pPr>
-        <w:ind w:firstLine="202"/>
-        <w:jc w:val="both"/>
-      </w:pPr>
-      <w:r>
-        <w:t>To demonstrate a possible interaction between smart contracts and artificial intelligence, we imputed an existing data set on San Francisco restaurant ratings to fit the parameters for this paper.  This data set was suitable to illustrate how both supervised and unsupervised machine learning can provide insights to guide the execution of the smart contracts pre-defined conditions.  The end result will be exploratory data/data mining analysis, feature selection, and possible algorithms that are relevant to scoring whether an entity requesting data is trustworthy enough to access multiple tiers of personal information.  There are many machine learning algorithms that can be applied but we have recommended a few that seem to be a good fit for the purposes of the paper.</w:t>
-      </w:r>
-    </w:p>
-    <w:p>
-      <w:pPr>
-        <w:jc w:val="both"/>
-      </w:pPr>
-    </w:p>
-    <w:p>
-      <w:pPr>
-        <w:jc w:val="both"/>
+      </w:pPr>
+      <w:r>
         <w:rPr>
           <w:b/>
         </w:rPr>
-      </w:pPr>
+        <w:t xml:space="preserve">5.8 </w:t>
+      </w:r>
       <w:r>
         <w:rPr>
           <w:b/>
         </w:rPr>
-        <w:t>Exploratory Analysis</w:t>
+        <w:t xml:space="preserve">Exploratory </w:t>
+      </w:r>
+      <w:r>
+        <w:rPr>
+          <w:b/>
+        </w:rPr>
+        <w:t xml:space="preserve">Data </w:t>
+      </w:r>
+      <w:r>
+        <w:rPr>
+          <w:b/>
+        </w:rPr>
+        <w:t>Analysis</w:t>
       </w:r>
     </w:p>
     <w:p>
@@ -4555,7 +4713,6 @@
         <w:t>. Histogram of Inspection Scores</w:t>
       </w:r>
     </w:p>
-    <w:p/>
     <w:p>
       <w:pPr>
         <w:ind w:firstLine="202"/>
@@ -4571,7 +4728,28 @@
       </w:pPr>
       <w:r>
         <w:tab/>
-        <w:t>Referring to figure 10, AI would learn that businesses in more populated area have had more violation incidents then those in less populated.  More data science would have to be performed but this demonstrates how EDA would be recorded to guide data scientists as they move on to feature selection.</w:t>
+        <w:t xml:space="preserve">Referring to figure 10, </w:t>
+      </w:r>
+      <w:r>
+        <w:t>t</w:t>
+      </w:r>
+      <w:r>
+        <w:t>he color meaning is as follows: Green – Low Risk, Blue – Moderate Risks, Red – High Risks, and Grey - Unknown.</w:t>
+      </w:r>
+      <w:r>
+        <w:t xml:space="preserve">  There is a cluster of businesses in the northeast end of San Francisco but overall, the businesses </w:t>
+      </w:r>
+      <w:r>
+        <w:t>labeled ‘High Risk’ are spread throughout the map.  Further exploration is required and possibly</w:t>
+      </w:r>
+      <w:r>
+        <w:t xml:space="preserve"> more data </w:t>
+      </w:r>
+      <w:r>
+        <w:t>to clarify the businesses marked as ‘Unknown.’</w:t>
+      </w:r>
+      <w:r>
+        <w:t xml:space="preserve"> </w:t>
       </w:r>
     </w:p>
     <w:p/>
@@ -4583,8 +4761,8 @@
           <w:szCs w:val="22"/>
         </w:rPr>
         <w:drawing>
-          <wp:inline distT="0" distB="0" distL="0" distR="0" wp14:anchorId="3478F92B" wp14:editId="1FFBA976">
-            <wp:extent cx="3085031" cy="1871248"/>
+          <wp:inline distT="0" distB="0" distL="0" distR="0" wp14:anchorId="3478F92B" wp14:editId="5278D55A">
+            <wp:extent cx="3084830" cy="1871126"/>
             <wp:effectExtent l="0" t="0" r="1270" b="0"/>
             <wp:docPr id="10" name="Picture 10"/>
             <wp:cNvGraphicFramePr>
@@ -4612,7 +4790,7 @@
                   <pic:spPr>
                     <a:xfrm>
                       <a:off x="0" y="0"/>
-                      <a:ext cx="3105947" cy="1883935"/>
+                      <a:ext cx="3114522" cy="1889136"/>
                     </a:xfrm>
                     <a:prstGeom prst="rect">
                       <a:avLst/>
@@ -4628,6 +4806,9 @@
     <w:p>
       <w:pPr>
         <w:pStyle w:val="Caption"/>
+        <w:rPr>
+          <w:noProof/>
+        </w:rPr>
       </w:pPr>
       <w:r>
         <w:t xml:space="preserve">Figure </w:t>
@@ -4641,14 +4822,168 @@
     </w:p>
     <w:p>
       <w:pPr>
+        <w:jc w:val="both"/>
+      </w:pPr>
+      <w:r>
+        <w:tab/>
+        <w:t xml:space="preserve">In figure 11, </w:t>
+      </w:r>
+      <w:r>
+        <w:t>it shows that over half of the businesses from the data set have ‘low risk’ while the remaining are moderate to high risk.</w:t>
+      </w:r>
+      <w:r>
+        <w:t xml:space="preserve">  </w:t>
+      </w:r>
+      <w:r>
+        <w:t xml:space="preserve">  </w:t>
+      </w:r>
+      <w:r>
+        <w:t xml:space="preserve">  </w:t>
+      </w:r>
+    </w:p>
+    <w:p/>
+    <w:p/>
+    <w:p>
+      <w:pPr>
+        <w:jc w:val="center"/>
+      </w:pPr>
+      <w:r>
+        <w:rPr>
+          <w:noProof/>
+        </w:rPr>
+        <w:drawing>
+          <wp:inline distT="0" distB="0" distL="0" distR="0" wp14:anchorId="2982E62C" wp14:editId="513F4582">
+            <wp:extent cx="3200400" cy="2426335"/>
+            <wp:effectExtent l="0" t="0" r="0" b="0"/>
+            <wp:docPr id="15" name="Picture 15"/>
+            <wp:cNvGraphicFramePr>
+              <a:graphicFrameLocks xmlns:a="http://schemas.openxmlformats.org/drawingml/2006/main" noChangeAspect="1"/>
+            </wp:cNvGraphicFramePr>
+            <a:graphic xmlns:a="http://schemas.openxmlformats.org/drawingml/2006/main">
+              <a:graphicData uri="http://schemas.openxmlformats.org/drawingml/2006/picture">
+                <pic:pic xmlns:pic="http://schemas.openxmlformats.org/drawingml/2006/picture">
+                  <pic:nvPicPr>
+                    <pic:cNvPr id="15" name="Screen Shot 2019-04-18 at 10.41.50 AM.png"/>
+                    <pic:cNvPicPr/>
+                  </pic:nvPicPr>
+                  <pic:blipFill>
+                    <a:blip r:embed="rId18">
+                      <a:extLst>
+                        <a:ext uri="{28A0092B-C50C-407E-A947-70E740481C1C}">
+                          <a14:useLocalDpi xmlns:a14="http://schemas.microsoft.com/office/drawing/2010/main" val="0"/>
+                        </a:ext>
+                      </a:extLst>
+                    </a:blip>
+                    <a:stretch>
+                      <a:fillRect/>
+                    </a:stretch>
+                  </pic:blipFill>
+                  <pic:spPr>
+                    <a:xfrm>
+                      <a:off x="0" y="0"/>
+                      <a:ext cx="3200400" cy="2426335"/>
+                    </a:xfrm>
+                    <a:prstGeom prst="rect">
+                      <a:avLst/>
+                    </a:prstGeom>
+                  </pic:spPr>
+                </pic:pic>
+              </a:graphicData>
+            </a:graphic>
+          </wp:inline>
+        </w:drawing>
+      </w:r>
+    </w:p>
+    <w:p>
+      <w:r>
+        <w:tab/>
+      </w:r>
+    </w:p>
+    <w:p>
+      <w:pPr>
+        <w:pStyle w:val="Caption"/>
+        <w:rPr>
+          <w:noProof/>
+        </w:rPr>
+      </w:pPr>
+      <w:r>
+        <w:t xml:space="preserve">Figure </w:t>
+      </w:r>
+      <w:r>
+        <w:rPr>
+          <w:noProof/>
+        </w:rPr>
+        <w:t>1</w:t>
+      </w:r>
+      <w:r>
+        <w:rPr>
+          <w:noProof/>
+        </w:rPr>
+        <w:t>1</w:t>
+      </w:r>
+      <w:r>
+        <w:rPr>
+          <w:noProof/>
+        </w:rPr>
+        <w:t xml:space="preserve">. </w:t>
+      </w:r>
+      <w:r>
+        <w:rPr>
+          <w:noProof/>
+        </w:rPr>
+        <w:t>Stratification of Risk</w:t>
+      </w:r>
+      <w:r>
+        <w:rPr>
+          <w:noProof/>
+        </w:rPr>
+        <w:t xml:space="preserve"> </w:t>
+      </w:r>
+    </w:p>
+    <w:p>
+      <w:pPr>
+        <w:ind w:firstLine="202"/>
+        <w:jc w:val="both"/>
+      </w:pPr>
+      <w:r>
+        <w:t>The exploratory data analysis is one that is critical in deciding which features and machine learning algorithms can be used on the data set.</w:t>
+      </w:r>
+      <w:r>
+        <w:t xml:space="preserve">  There is a huge emphasis on critical thinking to understand who, what, where, and why of data source as it hold</w:t>
+      </w:r>
+      <w:r>
+        <w:t>s</w:t>
+      </w:r>
+      <w:r>
+        <w:t xml:space="preserve"> large ramifications on inference and generalization.</w:t>
+      </w:r>
+      <w:r>
+        <w:t xml:space="preserve"> </w:t>
+      </w:r>
+    </w:p>
+    <w:p>
+      <w:pPr>
         <w:rPr>
           <w:b/>
         </w:rPr>
       </w:pPr>
-      <w:r>
+    </w:p>
+    <w:p>
+      <w:pPr>
         <w:rPr>
           <w:b/>
         </w:rPr>
+      </w:pPr>
+      <w:r>
+        <w:rPr>
+          <w:b/>
+        </w:rPr>
+        <w:t xml:space="preserve">5.9 </w:t>
+      </w:r>
+      <w:r>
+        <w:rPr>
+          <w:b/>
+        </w:rPr>
         <w:t>Feature Selection</w:t>
       </w:r>
     </w:p>
@@ -4729,6 +5064,7 @@
         <w:jc w:val="both"/>
       </w:pPr>
       <w:r>
+        <w:lastRenderedPageBreak/>
         <w:t>These three features would be included in future calculations of CSTI for every entity requesting user data. If the requesting entity does not have any of the three attributes present, then a notification would be sent rejecting their request.  If present, then a CSTI would be calculated and passed on to the smart contract as a parameter resulting in approval for the various tiers of personal data.</w:t>
       </w:r>
     </w:p>
@@ -4748,6 +5084,12 @@
         <w:rPr>
           <w:b/>
         </w:rPr>
+        <w:t xml:space="preserve">5.10 </w:t>
+      </w:r>
+      <w:r>
+        <w:rPr>
+          <w:b/>
+        </w:rPr>
         <w:t>Relevant Algorithms</w:t>
       </w:r>
     </w:p>
@@ -4761,11 +5103,109 @@
     </w:p>
     <w:p>
       <w:pPr>
+        <w:ind w:firstLine="202"/>
+        <w:jc w:val="both"/>
+      </w:pPr>
+      <w:r>
+        <w:t xml:space="preserve">Machine learning (ML) is a subset of Artificial Intelligence and is the scientific study of algorithms and statistical models.  The goal is to effectively perform specific tasks by relaying on patterns and inferences.  To date, ML has four types of </w:t>
+      </w:r>
+      <w:r>
+        <w:t>categories of algorithms:</w:t>
+      </w:r>
+    </w:p>
+    <w:p>
+      <w:pPr>
+        <w:ind w:firstLine="202"/>
+        <w:jc w:val="both"/>
+      </w:pPr>
+    </w:p>
+    <w:p>
+      <w:pPr>
+        <w:pStyle w:val="ListParagraph"/>
+        <w:numPr>
+          <w:ilvl w:val="0"/>
+          <w:numId w:val="47"/>
+        </w:numPr>
+        <w:jc w:val="both"/>
+      </w:pPr>
+      <w:r>
+        <w:t>Classification: Assigns something to a discrete set of possibilities using Decision trees, K-Nearest Neighbor, Logistic Regression, Random Forests, Support Vector Machines</w:t>
+      </w:r>
+    </w:p>
+    <w:p>
+      <w:pPr>
+        <w:pStyle w:val="ListParagraph"/>
+        <w:numPr>
+          <w:ilvl w:val="0"/>
+          <w:numId w:val="47"/>
+        </w:numPr>
+        <w:jc w:val="both"/>
+      </w:pPr>
+      <w:r>
+        <w:t>Clustering: Assigns set of observations into subsets that are similar in some aspect using Centroid, Density, Distribution, Hierarchical, K-Means, Mean Shift.</w:t>
+      </w:r>
+    </w:p>
+    <w:p>
+      <w:pPr>
+        <w:pStyle w:val="ListParagraph"/>
+        <w:numPr>
+          <w:ilvl w:val="0"/>
+          <w:numId w:val="47"/>
+        </w:numPr>
+        <w:jc w:val="both"/>
+      </w:pPr>
+      <w:r>
+        <w:t>Regression: Predicts a numerical value using Linear Regression, Lasso, Ordinary Least Squares, Polynomial, Ridge, Splines, Stepwise.</w:t>
+      </w:r>
+    </w:p>
+    <w:p>
+      <w:pPr>
+        <w:pStyle w:val="ListParagraph"/>
+        <w:numPr>
+          <w:ilvl w:val="0"/>
+          <w:numId w:val="47"/>
+        </w:numPr>
+        <w:jc w:val="both"/>
+      </w:pPr>
+      <w:r>
+        <w:t xml:space="preserve">Reinforcement Learning: </w:t>
+      </w:r>
+      <w:r>
+        <w:t>Determines the ideal behavior within a specific context to maximize performance.</w:t>
+      </w:r>
+    </w:p>
+    <w:p>
+      <w:pPr>
+        <w:jc w:val="both"/>
+      </w:pPr>
+    </w:p>
+    <w:p>
+      <w:pPr>
+        <w:ind w:firstLine="202"/>
+        <w:jc w:val="both"/>
+      </w:pPr>
+      <w:r>
+        <w:t>For the San Francisco restaurant data set, classification and regression</w:t>
+      </w:r>
+      <w:r>
+        <w:t xml:space="preserve"> algorithms were utilized </w:t>
+      </w:r>
+      <w:r>
+        <w:t>to arrive at the CSTI model.  In the ‘Feature Selection’ section, random forest algorithm was applied to find the most important features from the data set t</w:t>
+      </w:r>
+      <w:r>
+        <w:t xml:space="preserve">o include in the model.  </w:t>
+      </w:r>
+    </w:p>
+    <w:p>
+      <w:pPr>
         <w:jc w:val="both"/>
         <w:rPr>
           <w:b/>
         </w:rPr>
       </w:pPr>
+      <w:bookmarkStart w:id="1" w:name="_GoBack"/>
+      <w:bookmarkEnd w:id="1"/>
     </w:p>
     <w:p>
       <w:pPr>
@@ -4774,14 +5214,12 @@
           <w:b/>
         </w:rPr>
       </w:pPr>
-    </w:p>
-    <w:p>
-      <w:pPr>
-        <w:jc w:val="both"/>
+      <w:r>
         <w:rPr>
           <w:b/>
         </w:rPr>
-      </w:pPr>
+        <w:t xml:space="preserve">5.11 </w:t>
+      </w:r>
       <w:r>
         <w:rPr>
           <w:b/>
@@ -4827,62 +5265,13 @@
     </w:p>
     <w:p>
       <w:pPr>
-        <w:jc w:val="both"/>
-      </w:pPr>
+        <w:pStyle w:val="Heading1"/>
+      </w:pPr>
+      <w:r>
+        <w:t>Conclusion and future work</w:t>
+      </w:r>
     </w:p>
     <w:p/>
-    <w:p>
-      <w:pPr>
-        <w:pStyle w:val="Heading1"/>
-      </w:pPr>
-      <w:r>
-        <w:lastRenderedPageBreak/>
-        <w:t>Conclusion and future work</w:t>
-      </w:r>
-    </w:p>
-    <w:p>
-      <w:r>
-        <w:br w:type="page"/>
-      </w:r>
-    </w:p>
-    <w:p>
-      <w:pPr>
-        <w:jc w:val="both"/>
-      </w:pPr>
-    </w:p>
-    <w:p>
-      <w:pPr>
-        <w:jc w:val="both"/>
-      </w:pPr>
-    </w:p>
-    <w:p>
-      <w:pPr>
-        <w:jc w:val="both"/>
-      </w:pPr>
-    </w:p>
-    <w:p>
-      <w:pPr>
-        <w:jc w:val="both"/>
-      </w:pPr>
-    </w:p>
-    <w:p>
-      <w:pPr>
-        <w:jc w:val="both"/>
-      </w:pPr>
-    </w:p>
-    <w:p>
-      <w:pPr>
-        <w:rPr>
-          <w:b/>
-        </w:rPr>
-      </w:pPr>
-      <w:r>
-        <w:rPr>
-          <w:b/>
-        </w:rPr>
-        <w:br w:type="page"/>
-      </w:r>
-    </w:p>
     <w:sdt>
       <w:sdtPr>
         <w:rPr>
@@ -4895,7 +5284,6 @@
           <w:docPartUnique/>
         </w:docPartObj>
       </w:sdtPr>
-      <w:sdtEndPr/>
       <w:sdtContent>
         <w:p>
           <w:pPr>
@@ -4910,7 +5298,6 @@
             <w:id w:val="111145805"/>
             <w:bibliography/>
           </w:sdtPr>
-          <w:sdtEndPr/>
           <w:sdtContent>
             <w:p>
               <w:pPr>
@@ -6330,6 +6717,7 @@
                         <w:sz w:val="16"/>
                         <w:szCs w:val="16"/>
                       </w:rPr>
+                      <w:lastRenderedPageBreak/>
                       <w:t xml:space="preserve">law," </w:t>
                     </w:r>
                     <w:r>
@@ -6382,6 +6770,7 @@
                         <w:sz w:val="16"/>
                         <w:szCs w:val="16"/>
                       </w:rPr>
+                      <w:lastRenderedPageBreak/>
                       <w:t xml:space="preserve">[20] </w:t>
                     </w:r>
                   </w:p>
@@ -6456,18 +6845,9 @@
         </w:sdt>
       </w:sdtContent>
     </w:sdt>
-    <w:p>
-      <w:pPr>
-        <w:ind w:firstLine="202"/>
-      </w:pPr>
-    </w:p>
-    <w:p>
-      <w:pPr>
-        <w:ind w:firstLine="202"/>
-      </w:pPr>
-    </w:p>
+    <w:p/>
     <w:sectPr>
-      <w:headerReference w:type="default" r:id="rId18"/>
+      <w:headerReference w:type="default" r:id="rId19"/>
       <w:type w:val="continuous"/>
       <w:pgSz w:w="12240" w:h="15840" w:code="1"/>
       <w:pgMar w:top="1008" w:right="936" w:bottom="1008" w:left="936" w:header="432" w:footer="432" w:gutter="0"/>
@@ -6514,16 +6894,7 @@
         <w:pStyle w:val="FootnoteText"/>
       </w:pPr>
       <w:r>
-        <w:t>MSDS 7</w:t>
-      </w:r>
-      <w:r>
-        <w:t>3</w:t>
-      </w:r>
-      <w:r>
-        <w:t>49 – Network and Data Security</w:t>
-      </w:r>
-      <w:r>
-        <w:t xml:space="preserve"> – Spring 2019</w:t>
+        <w:t>MSDS 7349 – Network and Data Security – Spring 2019</w:t>
       </w:r>
     </w:p>
   </w:footnote>
@@ -6995,6 +7366,95 @@
     </w:lvl>
   </w:abstractNum>
   <w:abstractNum w:abstractNumId="12" w15:restartNumberingAfterBreak="0">
+    <w:nsid w:val="06FD4C2E"/>
+    <w:multiLevelType w:val="hybridMultilevel"/>
+    <w:tmpl w:val="BCDCCEC0"/>
+    <w:lvl w:ilvl="0" w:tplc="E21E1D48">
+      <w:start w:val="1"/>
+      <w:numFmt w:val="decimal"/>
+      <w:lvlText w:val="%1."/>
+      <w:lvlJc w:val="left"/>
+      <w:pPr>
+        <w:ind w:left="562" w:hanging="360"/>
+      </w:pPr>
+      <w:rPr>
+        <w:rFonts w:hint="default"/>
+      </w:rPr>
+    </w:lvl>
+    <w:lvl w:ilvl="1" w:tplc="04090019" w:tentative="1">
+      <w:start w:val="1"/>
+      <w:numFmt w:val="lowerLetter"/>
+      <w:lvlText w:val="%2."/>
+      <w:lvlJc w:val="left"/>
+      <w:pPr>
+        <w:ind w:left="1282" w:hanging="360"/>
+      </w:pPr>
+    </w:lvl>
+    <w:lvl w:ilvl="2" w:tplc="0409001B" w:tentative="1">
+      <w:start w:val="1"/>
+      <w:numFmt w:val="lowerRoman"/>
+      <w:lvlText w:val="%3."/>
+      <w:lvlJc w:val="right"/>
+      <w:pPr>
+        <w:ind w:left="2002" w:hanging="180"/>
+      </w:pPr>
+    </w:lvl>
+    <w:lvl w:ilvl="3" w:tplc="0409000F" w:tentative="1">
+      <w:start w:val="1"/>
+      <w:numFmt w:val="decimal"/>
+      <w:lvlText w:val="%4."/>
+      <w:lvlJc w:val="left"/>
+      <w:pPr>
+        <w:ind w:left="2722" w:hanging="360"/>
+      </w:pPr>
+    </w:lvl>
+    <w:lvl w:ilvl="4" w:tplc="04090019" w:tentative="1">
+      <w:start w:val="1"/>
+      <w:numFmt w:val="lowerLetter"/>
+      <w:lvlText w:val="%5."/>
+      <w:lvlJc w:val="left"/>
+      <w:pPr>
+        <w:ind w:left="3442" w:hanging="360"/>
+      </w:pPr>
+    </w:lvl>
+    <w:lvl w:ilvl="5" w:tplc="0409001B" w:tentative="1">
+      <w:start w:val="1"/>
+      <w:numFmt w:val="lowerRoman"/>
+      <w:lvlText w:val="%6."/>
+      <w:lvlJc w:val="right"/>
+      <w:pPr>
+        <w:ind w:left="4162" w:hanging="180"/>
+      </w:pPr>
+    </w:lvl>
+    <w:lvl w:ilvl="6" w:tplc="0409000F" w:tentative="1">
+      <w:start w:val="1"/>
+      <w:numFmt w:val="decimal"/>
+      <w:lvlText w:val="%7."/>
+      <w:lvlJc w:val="left"/>
+      <w:pPr>
+        <w:ind w:left="4882" w:hanging="360"/>
+      </w:pPr>
+    </w:lvl>
+    <w:lvl w:ilvl="7" w:tplc="04090019" w:tentative="1">
+      <w:start w:val="1"/>
+      <w:numFmt w:val="lowerLetter"/>
+      <w:lvlText w:val="%8."/>
+      <w:lvlJc w:val="left"/>
+      <w:pPr>
+        <w:ind w:left="5602" w:hanging="360"/>
+      </w:pPr>
+    </w:lvl>
+    <w:lvl w:ilvl="8" w:tplc="0409001B" w:tentative="1">
+      <w:start w:val="1"/>
+      <w:numFmt w:val="lowerRoman"/>
+      <w:lvlText w:val="%9."/>
+      <w:lvlJc w:val="right"/>
+      <w:pPr>
+        <w:ind w:left="6322" w:hanging="180"/>
+      </w:pPr>
+    </w:lvl>
+  </w:abstractNum>
+  <w:abstractNum w:abstractNumId="13" w15:restartNumberingAfterBreak="0">
     <w:nsid w:val="0AD53BAD"/>
     <w:multiLevelType w:val="hybridMultilevel"/>
     <w:tmpl w:val="3A402578"/>
@@ -7080,7 +7540,7 @@
       </w:pPr>
     </w:lvl>
   </w:abstractNum>
-  <w:abstractNum w:abstractNumId="13" w15:restartNumberingAfterBreak="0">
+  <w:abstractNum w:abstractNumId="14" w15:restartNumberingAfterBreak="0">
     <w:nsid w:val="135E37CE"/>
     <w:multiLevelType w:val="hybridMultilevel"/>
     <w:tmpl w:val="D340FC1A"/>
@@ -7169,7 +7629,7 @@
       </w:pPr>
     </w:lvl>
   </w:abstractNum>
-  <w:abstractNum w:abstractNumId="14" w15:restartNumberingAfterBreak="0">
+  <w:abstractNum w:abstractNumId="15" w15:restartNumberingAfterBreak="0">
     <w:nsid w:val="1B0B1D66"/>
     <w:multiLevelType w:val="singleLevel"/>
     <w:tmpl w:val="0BEC9FB0"/>
@@ -7184,7 +7644,7 @@
       </w:pPr>
     </w:lvl>
   </w:abstractNum>
-  <w:abstractNum w:abstractNumId="15" w15:restartNumberingAfterBreak="0">
+  <w:abstractNum w:abstractNumId="16" w15:restartNumberingAfterBreak="0">
     <w:nsid w:val="2517274C"/>
     <w:multiLevelType w:val="singleLevel"/>
     <w:tmpl w:val="04090011"/>
@@ -7201,7 +7661,7 @@
       </w:pPr>
     </w:lvl>
   </w:abstractNum>
-  <w:abstractNum w:abstractNumId="16" w15:restartNumberingAfterBreak="0">
+  <w:abstractNum w:abstractNumId="17" w15:restartNumberingAfterBreak="0">
     <w:nsid w:val="2CE17AB6"/>
     <w:multiLevelType w:val="hybridMultilevel"/>
     <w:tmpl w:val="E9480160"/>
@@ -7287,7 +7747,7 @@
       </w:pPr>
     </w:lvl>
   </w:abstractNum>
-  <w:abstractNum w:abstractNumId="17" w15:restartNumberingAfterBreak="0">
+  <w:abstractNum w:abstractNumId="18" w15:restartNumberingAfterBreak="0">
     <w:nsid w:val="2D234D8B"/>
     <w:multiLevelType w:val="singleLevel"/>
     <w:tmpl w:val="0409000F"/>
@@ -7304,7 +7764,7 @@
       </w:pPr>
     </w:lvl>
   </w:abstractNum>
-  <w:abstractNum w:abstractNumId="18" w15:restartNumberingAfterBreak="0">
+  <w:abstractNum w:abstractNumId="19" w15:restartNumberingAfterBreak="0">
     <w:nsid w:val="2F8B23F8"/>
     <w:multiLevelType w:val="singleLevel"/>
     <w:tmpl w:val="12CEED98"/>
@@ -7319,7 +7779,7 @@
       </w:pPr>
     </w:lvl>
   </w:abstractNum>
-  <w:abstractNum w:abstractNumId="19" w15:restartNumberingAfterBreak="0">
+  <w:abstractNum w:abstractNumId="20" w15:restartNumberingAfterBreak="0">
     <w:nsid w:val="37347E93"/>
     <w:multiLevelType w:val="hybridMultilevel"/>
     <w:tmpl w:val="35CADE76"/>
@@ -7408,7 +7868,7 @@
       </w:pPr>
     </w:lvl>
   </w:abstractNum>
-  <w:abstractNum w:abstractNumId="20" w15:restartNumberingAfterBreak="0">
+  <w:abstractNum w:abstractNumId="21" w15:restartNumberingAfterBreak="0">
     <w:nsid w:val="3A877D64"/>
     <w:multiLevelType w:val="singleLevel"/>
     <w:tmpl w:val="5DA6FC16"/>
@@ -7426,7 +7886,7 @@
       </w:pPr>
     </w:lvl>
   </w:abstractNum>
-  <w:abstractNum w:abstractNumId="21" w15:restartNumberingAfterBreak="0">
+  <w:abstractNum w:abstractNumId="22" w15:restartNumberingAfterBreak="0">
     <w:nsid w:val="3AAC1CFC"/>
     <w:multiLevelType w:val="singleLevel"/>
     <w:tmpl w:val="3A8EC28E"/>
@@ -7443,7 +7903,7 @@
       </w:pPr>
     </w:lvl>
   </w:abstractNum>
-  <w:abstractNum w:abstractNumId="22" w15:restartNumberingAfterBreak="0">
+  <w:abstractNum w:abstractNumId="23" w15:restartNumberingAfterBreak="0">
     <w:nsid w:val="4216167B"/>
     <w:multiLevelType w:val="hybridMultilevel"/>
     <w:tmpl w:val="71FC496E"/>
@@ -7532,7 +7992,7 @@
       </w:pPr>
     </w:lvl>
   </w:abstractNum>
-  <w:abstractNum w:abstractNumId="23" w15:restartNumberingAfterBreak="0">
+  <w:abstractNum w:abstractNumId="24" w15:restartNumberingAfterBreak="0">
     <w:nsid w:val="44775830"/>
     <w:multiLevelType w:val="hybridMultilevel"/>
     <w:tmpl w:val="3E4A0EB2"/>
@@ -7621,7 +8081,7 @@
       </w:pPr>
     </w:lvl>
   </w:abstractNum>
-  <w:abstractNum w:abstractNumId="24" w15:restartNumberingAfterBreak="0">
+  <w:abstractNum w:abstractNumId="25" w15:restartNumberingAfterBreak="0">
     <w:nsid w:val="47332F9F"/>
     <w:multiLevelType w:val="singleLevel"/>
     <w:tmpl w:val="488EC81A"/>
@@ -7636,7 +8096,7 @@
       </w:pPr>
     </w:lvl>
   </w:abstractNum>
-  <w:abstractNum w:abstractNumId="25" w15:restartNumberingAfterBreak="0">
+  <w:abstractNum w:abstractNumId="26" w15:restartNumberingAfterBreak="0">
     <w:nsid w:val="48301EFA"/>
     <w:multiLevelType w:val="hybridMultilevel"/>
     <w:tmpl w:val="39DC1FF8"/>
@@ -7722,7 +8182,7 @@
       </w:pPr>
     </w:lvl>
   </w:abstractNum>
-  <w:abstractNum w:abstractNumId="26" w15:restartNumberingAfterBreak="0">
+  <w:abstractNum w:abstractNumId="27" w15:restartNumberingAfterBreak="0">
     <w:nsid w:val="4D0B59CF"/>
     <w:multiLevelType w:val="singleLevel"/>
     <w:tmpl w:val="4A4223A6"/>
@@ -7737,7 +8197,7 @@
       </w:pPr>
     </w:lvl>
   </w:abstractNum>
-  <w:abstractNum w:abstractNumId="27" w15:restartNumberingAfterBreak="0">
+  <w:abstractNum w:abstractNumId="28" w15:restartNumberingAfterBreak="0">
     <w:nsid w:val="4FA70F41"/>
     <w:multiLevelType w:val="hybridMultilevel"/>
     <w:tmpl w:val="6BBEAEEA"/>
@@ -7826,7 +8286,7 @@
       </w:pPr>
     </w:lvl>
   </w:abstractNum>
-  <w:abstractNum w:abstractNumId="28" w15:restartNumberingAfterBreak="0">
+  <w:abstractNum w:abstractNumId="29" w15:restartNumberingAfterBreak="0">
     <w:nsid w:val="55630736"/>
     <w:multiLevelType w:val="singleLevel"/>
     <w:tmpl w:val="0BEC9FB0"/>
@@ -7841,7 +8301,7 @@
       </w:pPr>
     </w:lvl>
   </w:abstractNum>
-  <w:abstractNum w:abstractNumId="29" w15:restartNumberingAfterBreak="0">
+  <w:abstractNum w:abstractNumId="30" w15:restartNumberingAfterBreak="0">
     <w:nsid w:val="6DC3293B"/>
     <w:multiLevelType w:val="singleLevel"/>
     <w:tmpl w:val="A28C3CCC"/>
@@ -7861,7 +8321,7 @@
       </w:rPr>
     </w:lvl>
   </w:abstractNum>
-  <w:abstractNum w:abstractNumId="30" w15:restartNumberingAfterBreak="0">
+  <w:abstractNum w:abstractNumId="31" w15:restartNumberingAfterBreak="0">
     <w:nsid w:val="6FEC7849"/>
     <w:multiLevelType w:val="hybridMultilevel"/>
     <w:tmpl w:val="D70455B4"/>
@@ -7974,7 +8434,7 @@
       </w:rPr>
     </w:lvl>
   </w:abstractNum>
-  <w:abstractNum w:abstractNumId="31" w15:restartNumberingAfterBreak="0">
+  <w:abstractNum w:abstractNumId="32" w15:restartNumberingAfterBreak="0">
     <w:nsid w:val="70C21745"/>
     <w:multiLevelType w:val="hybridMultilevel"/>
     <w:tmpl w:val="C5AA9EB4"/>
@@ -8060,7 +8520,7 @@
       </w:pPr>
     </w:lvl>
   </w:abstractNum>
-  <w:abstractNum w:abstractNumId="32" w15:restartNumberingAfterBreak="0">
+  <w:abstractNum w:abstractNumId="33" w15:restartNumberingAfterBreak="0">
     <w:nsid w:val="722C3FDB"/>
     <w:multiLevelType w:val="hybridMultilevel"/>
     <w:tmpl w:val="E0222B8A"/>
@@ -8146,7 +8606,7 @@
       </w:pPr>
     </w:lvl>
   </w:abstractNum>
-  <w:abstractNum w:abstractNumId="33" w15:restartNumberingAfterBreak="0">
+  <w:abstractNum w:abstractNumId="34" w15:restartNumberingAfterBreak="0">
     <w:nsid w:val="750A417B"/>
     <w:multiLevelType w:val="hybridMultilevel"/>
     <w:tmpl w:val="78D28260"/>
@@ -8232,7 +8692,7 @@
       </w:pPr>
     </w:lvl>
   </w:abstractNum>
-  <w:abstractNum w:abstractNumId="34" w15:restartNumberingAfterBreak="0">
+  <w:abstractNum w:abstractNumId="35" w15:restartNumberingAfterBreak="0">
     <w:nsid w:val="75CE3AEE"/>
     <w:multiLevelType w:val="hybridMultilevel"/>
     <w:tmpl w:val="A03C883C"/>
@@ -8321,7 +8781,7 @@
       </w:pPr>
     </w:lvl>
   </w:abstractNum>
-  <w:abstractNum w:abstractNumId="35" w15:restartNumberingAfterBreak="0">
+  <w:abstractNum w:abstractNumId="36" w15:restartNumberingAfterBreak="0">
     <w:nsid w:val="76671BC9"/>
     <w:multiLevelType w:val="hybridMultilevel"/>
     <w:tmpl w:val="4C8E4E06"/>
@@ -8410,7 +8870,7 @@
       </w:pPr>
     </w:lvl>
   </w:abstractNum>
-  <w:abstractNum w:abstractNumId="36" w15:restartNumberingAfterBreak="0">
+  <w:abstractNum w:abstractNumId="37" w15:restartNumberingAfterBreak="0">
     <w:nsid w:val="77E315E9"/>
     <w:multiLevelType w:val="singleLevel"/>
     <w:tmpl w:val="0BEC9FB0"/>
@@ -8429,10 +8889,10 @@
     <w:abstractNumId w:val="11"/>
   </w:num>
   <w:num w:numId="2">
-    <w:abstractNumId w:val="18"/>
+    <w:abstractNumId w:val="19"/>
   </w:num>
   <w:num w:numId="3">
-    <w:abstractNumId w:val="18"/>
+    <w:abstractNumId w:val="19"/>
     <w:lvlOverride w:ilvl="0">
       <w:lvl w:ilvl="0">
         <w:start w:val="1"/>
@@ -8447,7 +8907,7 @@
     </w:lvlOverride>
   </w:num>
   <w:num w:numId="4">
-    <w:abstractNumId w:val="18"/>
+    <w:abstractNumId w:val="19"/>
     <w:lvlOverride w:ilvl="0">
       <w:lvl w:ilvl="0">
         <w:start w:val="1"/>
@@ -8462,7 +8922,7 @@
     </w:lvlOverride>
   </w:num>
   <w:num w:numId="5">
-    <w:abstractNumId w:val="18"/>
+    <w:abstractNumId w:val="19"/>
     <w:lvlOverride w:ilvl="0">
       <w:lvl w:ilvl="0">
         <w:start w:val="1"/>
@@ -8477,10 +8937,10 @@
     </w:lvlOverride>
   </w:num>
   <w:num w:numId="6">
-    <w:abstractNumId w:val="24"/>
+    <w:abstractNumId w:val="25"/>
   </w:num>
   <w:num w:numId="7">
-    <w:abstractNumId w:val="24"/>
+    <w:abstractNumId w:val="25"/>
     <w:lvlOverride w:ilvl="0">
       <w:lvl w:ilvl="0">
         <w:start w:val="1"/>
@@ -8495,7 +8955,7 @@
     </w:lvlOverride>
   </w:num>
   <w:num w:numId="8">
-    <w:abstractNumId w:val="24"/>
+    <w:abstractNumId w:val="25"/>
     <w:lvlOverride w:ilvl="0">
       <w:lvl w:ilvl="0">
         <w:start w:val="1"/>
@@ -8510,7 +8970,7 @@
     </w:lvlOverride>
   </w:num>
   <w:num w:numId="9">
-    <w:abstractNumId w:val="24"/>
+    <w:abstractNumId w:val="25"/>
     <w:lvlOverride w:ilvl="0">
       <w:lvl w:ilvl="0">
         <w:start w:val="1"/>
@@ -8525,7 +8985,7 @@
     </w:lvlOverride>
   </w:num>
   <w:num w:numId="10">
-    <w:abstractNumId w:val="24"/>
+    <w:abstractNumId w:val="25"/>
     <w:lvlOverride w:ilvl="0">
       <w:lvl w:ilvl="0">
         <w:start w:val="1"/>
@@ -8540,7 +9000,7 @@
     </w:lvlOverride>
   </w:num>
   <w:num w:numId="11">
-    <w:abstractNumId w:val="24"/>
+    <w:abstractNumId w:val="25"/>
     <w:lvlOverride w:ilvl="0">
       <w:lvl w:ilvl="0">
         <w:start w:val="1"/>
@@ -8555,31 +9015,31 @@
     </w:lvlOverride>
   </w:num>
   <w:num w:numId="12">
-    <w:abstractNumId w:val="20"/>
+    <w:abstractNumId w:val="21"/>
   </w:num>
   <w:num w:numId="13">
-    <w:abstractNumId w:val="14"/>
+    <w:abstractNumId w:val="15"/>
   </w:num>
   <w:num w:numId="14">
-    <w:abstractNumId w:val="28"/>
+    <w:abstractNumId w:val="29"/>
   </w:num>
   <w:num w:numId="15">
-    <w:abstractNumId w:val="26"/>
+    <w:abstractNumId w:val="27"/>
   </w:num>
   <w:num w:numId="16">
-    <w:abstractNumId w:val="36"/>
+    <w:abstractNumId w:val="37"/>
   </w:num>
   <w:num w:numId="17">
-    <w:abstractNumId w:val="17"/>
+    <w:abstractNumId w:val="18"/>
   </w:num>
   <w:num w:numId="18">
-    <w:abstractNumId w:val="15"/>
+    <w:abstractNumId w:val="16"/>
   </w:num>
   <w:num w:numId="19">
-    <w:abstractNumId w:val="29"/>
+    <w:abstractNumId w:val="30"/>
   </w:num>
   <w:num w:numId="20">
-    <w:abstractNumId w:val="21"/>
+    <w:abstractNumId w:val="22"/>
   </w:num>
   <w:num w:numId="21">
     <w:abstractNumId w:val="11"/>
@@ -8612,28 +9072,28 @@
     </w:lvlOverride>
   </w:num>
   <w:num w:numId="22">
+    <w:abstractNumId w:val="35"/>
+  </w:num>
+  <w:num w:numId="23">
     <w:abstractNumId w:val="34"/>
   </w:num>
-  <w:num w:numId="23">
+  <w:num w:numId="24">
+    <w:abstractNumId w:val="26"/>
+  </w:num>
+  <w:num w:numId="25">
     <w:abstractNumId w:val="33"/>
   </w:num>
-  <w:num w:numId="24">
-    <w:abstractNumId w:val="25"/>
+  <w:num w:numId="26">
+    <w:abstractNumId w:val="13"/>
   </w:num>
-  <w:num w:numId="25">
+  <w:num w:numId="27">
     <w:abstractNumId w:val="32"/>
   </w:num>
-  <w:num w:numId="26">
-    <w:abstractNumId w:val="12"/>
-  </w:num>
-  <w:num w:numId="27">
-    <w:abstractNumId w:val="31"/>
-  </w:num>
   <w:num w:numId="28">
-    <w:abstractNumId w:val="19"/>
+    <w:abstractNumId w:val="20"/>
   </w:num>
   <w:num w:numId="29">
-    <w:abstractNumId w:val="23"/>
+    <w:abstractNumId w:val="24"/>
   </w:num>
   <w:num w:numId="30">
     <w:abstractNumId w:val="10"/>
@@ -8669,22 +9129,25 @@
     <w:abstractNumId w:val="0"/>
   </w:num>
   <w:num w:numId="41">
-    <w:abstractNumId w:val="16"/>
+    <w:abstractNumId w:val="17"/>
   </w:num>
   <w:num w:numId="42">
-    <w:abstractNumId w:val="27"/>
+    <w:abstractNumId w:val="28"/>
   </w:num>
   <w:num w:numId="43">
-    <w:abstractNumId w:val="30"/>
+    <w:abstractNumId w:val="31"/>
   </w:num>
   <w:num w:numId="44">
-    <w:abstractNumId w:val="22"/>
+    <w:abstractNumId w:val="23"/>
   </w:num>
   <w:num w:numId="45">
-    <w:abstractNumId w:val="35"/>
+    <w:abstractNumId w:val="36"/>
   </w:num>
   <w:num w:numId="46">
-    <w:abstractNumId w:val="13"/>
+    <w:abstractNumId w:val="14"/>
+  </w:num>
+  <w:num w:numId="47">
+    <w:abstractNumId w:val="12"/>
   </w:num>
 </w:numbering>
 </file>
@@ -10589,7 +11052,7 @@
 </file>
 
 <file path=customXml/itemProps1.xml><?xml version="1.0" encoding="utf-8"?>
-<ds:datastoreItem xmlns:ds="http://schemas.openxmlformats.org/officeDocument/2006/customXml" ds:itemID="{F3DB295D-20FD-2A4B-8E17-713AFA4F5EB7}">
+<ds:datastoreItem xmlns:ds="http://schemas.openxmlformats.org/officeDocument/2006/customXml" ds:itemID="{CA18F7E2-6C0A-CF43-9026-F2250AFEF71F}">
   <ds:schemaRefs>
     <ds:schemaRef ds:uri="http://schemas.openxmlformats.org/officeDocument/2006/bibliography"/>
   </ds:schemaRefs>

</xml_diff>